<commit_message>
Adding more class notes
</commit_message>
<xml_diff>
--- a/GetCleanData/Notes.docx
+++ b/GetCleanData/Notes.docx
@@ -3,6 +3,9 @@
 <w:document xmlns:wpc="http://schemas.microsoft.com/office/word/2010/wordprocessingCanvas" xmlns:mc="http://schemas.openxmlformats.org/markup-compatibility/2006" xmlns:o="urn:schemas-microsoft-com:office:office" xmlns:r="http://schemas.openxmlformats.org/officeDocument/2006/relationships" xmlns:m="http://schemas.openxmlformats.org/officeDocument/2006/math" xmlns:v="urn:schemas-microsoft-com:vml" xmlns:wp14="http://schemas.microsoft.com/office/word/2010/wordprocessingDrawing" xmlns:wp="http://schemas.openxmlformats.org/drawingml/2006/wordprocessingDrawing" xmlns:w10="urn:schemas-microsoft-com:office:word" xmlns:w="http://schemas.openxmlformats.org/wordprocessingml/2006/main" xmlns:w14="http://schemas.microsoft.com/office/word/2010/wordml" xmlns:w15="http://schemas.microsoft.com/office/word/2012/wordml" xmlns:wpg="http://schemas.microsoft.com/office/word/2010/wordprocessingGroup" xmlns:wpi="http://schemas.microsoft.com/office/word/2010/wordprocessingInk" xmlns:wne="http://schemas.microsoft.com/office/word/2006/wordml" xmlns:wps="http://schemas.microsoft.com/office/word/2010/wordprocessingShape" mc:Ignorable="w14 w15 wp14">
   <w:body>
     <w:p>
+      <w:pPr>
+        <w:pStyle w:val="Heading1"/>
+      </w:pPr>
       <w:r>
         <w:t>Getting and Cleaning Data Notes</w:t>
       </w:r>
@@ -13,6 +16,9 @@
       </w:r>
     </w:p>
     <w:p>
+      <w:pPr>
+        <w:pStyle w:val="Heading2"/>
+      </w:pPr>
       <w:r>
         <w:t>How do you know you have raw data?</w:t>
       </w:r>
@@ -66,6 +72,9 @@
       </w:r>
     </w:p>
     <w:p>
+      <w:pPr>
+        <w:pStyle w:val="Heading2"/>
+      </w:pPr>
       <w:r>
         <w:t>Tidy Data:</w:t>
       </w:r>
@@ -155,6 +164,9 @@
       </w:r>
     </w:p>
     <w:p>
+      <w:pPr>
+        <w:pStyle w:val="Heading2"/>
+      </w:pPr>
       <w:r>
         <w:t>The Code Book</w:t>
       </w:r>
@@ -211,6 +223,9 @@
       </w:r>
     </w:p>
     <w:p>
+      <w:pPr>
+        <w:pStyle w:val="Heading2"/>
+      </w:pPr>
       <w:r>
         <w:t>The Instruction List</w:t>
       </w:r>
@@ -236,6 +251,9 @@
       </w:r>
     </w:p>
     <w:p>
+      <w:pPr>
+        <w:pStyle w:val="Heading2"/>
+      </w:pPr>
       <w:r>
         <w:t>DOWNLOADING FILES</w:t>
       </w:r>
@@ -326,7 +344,6 @@
     </w:p>
     <w:p>
       <w:r>
-        <w:lastRenderedPageBreak/>
         <w:t>You can check to see if a file exists and create subdirectories:</w:t>
       </w:r>
     </w:p>
@@ -373,6 +390,9 @@
       </w:r>
     </w:p>
     <w:p>
+      <w:pPr>
+        <w:pStyle w:val="Heading2"/>
+      </w:pPr>
       <w:r>
         <w:t xml:space="preserve">Using </w:t>
       </w:r>
@@ -413,15 +433,298 @@
       </w:r>
     </w:p>
     <w:p>
+      <w:pPr>
+        <w:rPr>
+          <w:noProof/>
+        </w:rPr>
+      </w:pPr>
       <w:r>
         <w:rPr>
           <w:noProof/>
         </w:rPr>
         <w:t>The download.file() method works with HTTP and should work with HTTPS on Windows.  Record the date downloaded with date().</w:t>
       </w:r>
+    </w:p>
+    <w:p>
+      <w:pPr>
+        <w:pStyle w:val="Heading1"/>
+        <w:rPr>
+          <w:noProof/>
+        </w:rPr>
+      </w:pPr>
+      <w:r>
+        <w:rPr>
+          <w:noProof/>
+        </w:rPr>
+        <w:t>Reading Local Files</w:t>
+      </w:r>
+    </w:p>
+    <w:p>
+      <w:pPr>
+        <w:rPr>
+          <w:noProof/>
+        </w:rPr>
+      </w:pPr>
+      <w:r>
+        <w:rPr>
+          <w:noProof/>
+        </w:rPr>
+        <w:t>Look into unzip() to extract ZIP files.</w:t>
+      </w:r>
+    </w:p>
+    <w:p>
+      <w:pPr>
+        <w:rPr>
+          <w:noProof/>
+        </w:rPr>
+      </w:pPr>
+      <w:r>
+        <w:rPr>
+          <w:noProof/>
+        </w:rPr>
+        <w:t>Use read.table()</w:t>
+      </w:r>
+      <w:r>
+        <w:rPr>
+          <w:noProof/>
+        </w:rPr>
+        <w:t>: Parameters file, header, sep, row.names, nrows</w:t>
+      </w:r>
+    </w:p>
+    <w:p>
+      <w:pPr>
+        <w:rPr>
+          <w:noProof/>
+        </w:rPr>
+      </w:pPr>
+      <w:r>
+        <w:rPr>
+          <w:noProof/>
+        </w:rPr>
+        <w:t>Related functions are read.csv() and read.csv2()</w:t>
+      </w:r>
+    </w:p>
+    <w:p>
+      <w:pPr>
+        <w:rPr>
+          <w:noProof/>
+        </w:rPr>
+      </w:pPr>
+      <w:r>
+        <w:rPr>
+          <w:noProof/>
+        </w:rPr>
+        <w:t>The read.table() function defaults to reading a tab-delimited file.  If you have a CSV, then use sep = “,”. Header=TRUE tells R that the first line is the names of the columns.</w:t>
+      </w:r>
+    </w:p>
+    <w:p>
+      <w:pPr>
+        <w:rPr>
+          <w:noProof/>
+        </w:rPr>
+      </w:pPr>
+      <w:r>
+        <w:rPr>
+          <w:noProof/>
+        </w:rPr>
+        <w:t>The read.csv() function works like read.table() with these defaults set.</w:t>
+      </w:r>
+    </w:p>
+    <w:p>
+      <w:pPr>
+        <w:rPr>
+          <w:noProof/>
+        </w:rPr>
+      </w:pPr>
+      <w:r>
+        <w:rPr>
+          <w:noProof/>
+        </w:rPr>
+        <w:t>Other parameters:</w:t>
+      </w:r>
+    </w:p>
+    <w:p>
+      <w:pPr>
+        <w:rPr>
+          <w:noProof/>
+        </w:rPr>
+      </w:pPr>
+      <w:r>
+        <w:rPr>
+          <w:noProof/>
+        </w:rPr>
+        <w:t>quote=”’” Data has single quotes in it.  Try quote = “” if trouble reading.</w:t>
+      </w:r>
+    </w:p>
+    <w:p>
+      <w:pPr>
+        <w:rPr>
+          <w:noProof/>
+        </w:rPr>
+      </w:pPr>
+      <w:r>
+        <w:rPr>
+          <w:noProof/>
+        </w:rPr>
+        <w:t>Use na.strings to set the character(s) that mean “no data”.  Could be “NA”, or “-1” or “99999” or whatever.</w:t>
+      </w:r>
+    </w:p>
+    <w:p>
+      <w:pPr>
+        <w:rPr>
+          <w:noProof/>
+        </w:rPr>
+      </w:pPr>
+      <w:r>
+        <w:rPr>
+          <w:noProof/>
+        </w:rPr>
+        <w:t>Use nrows to specify how many rows to read (might test with only a few rows).</w:t>
+      </w:r>
+    </w:p>
+    <w:p>
+      <w:pPr>
+        <w:rPr>
+          <w:noProof/>
+        </w:rPr>
+      </w:pPr>
+      <w:r>
+        <w:rPr>
+          <w:noProof/>
+        </w:rPr>
+        <w:t>Skip lines with skip = n.</w:t>
+      </w:r>
+    </w:p>
+    <w:p>
+      <w:pPr>
+        <w:pStyle w:val="Heading1"/>
+        <w:rPr>
+          <w:noProof/>
+        </w:rPr>
+      </w:pPr>
+      <w:r>
+        <w:rPr>
+          <w:noProof/>
+        </w:rPr>
+        <w:t>Reading Excel Files</w:t>
+      </w:r>
+    </w:p>
+    <w:p>
+      <w:r>
+        <w:t xml:space="preserve">Use the </w:t>
+      </w:r>
+      <w:proofErr w:type="spellStart"/>
+      <w:r>
+        <w:t>xlsx</w:t>
+      </w:r>
+      <w:proofErr w:type="spellEnd"/>
+      <w:r>
+        <w:t xml:space="preserve"> package – </w:t>
+      </w:r>
+      <w:proofErr w:type="gramStart"/>
+      <w:r>
+        <w:t>library(</w:t>
+      </w:r>
+      <w:proofErr w:type="spellStart"/>
+      <w:proofErr w:type="gramEnd"/>
+      <w:r>
+        <w:t>xlsx</w:t>
+      </w:r>
+      <w:proofErr w:type="spellEnd"/>
+      <w:r>
+        <w:t>)</w:t>
+      </w:r>
+    </w:p>
+    <w:p>
+      <w:r>
+        <w:t xml:space="preserve">Then </w:t>
+      </w:r>
+      <w:proofErr w:type="gramStart"/>
+      <w:r>
+        <w:t>read.xlsx(</w:t>
+      </w:r>
+      <w:proofErr w:type="gramEnd"/>
+      <w:r>
+        <w:t xml:space="preserve">)  arguments are filename first, </w:t>
+      </w:r>
+      <w:proofErr w:type="spellStart"/>
+      <w:r>
+        <w:t>sheetIndex</w:t>
+      </w:r>
+      <w:proofErr w:type="spellEnd"/>
+      <w:r>
+        <w:t xml:space="preserve"> = n (which sheet to read) header = TRUE (there’s a header row)</w:t>
+      </w:r>
+    </w:p>
+    <w:p>
+      <w:proofErr w:type="spellStart"/>
+      <w:proofErr w:type="gramStart"/>
+      <w:r>
+        <w:t>colIndex</w:t>
+      </w:r>
+      <w:proofErr w:type="spellEnd"/>
+      <w:proofErr w:type="gramEnd"/>
+      <w:r>
+        <w:t xml:space="preserve"> and </w:t>
+      </w:r>
+      <w:proofErr w:type="spellStart"/>
+      <w:r>
+        <w:t>rowIndex</w:t>
+      </w:r>
+      <w:proofErr w:type="spellEnd"/>
+      <w:r>
+        <w:t xml:space="preserve"> take vectors of column and row numbers so you can read only a subset of the columns and rows in the spreadsheet.</w:t>
+      </w:r>
+    </w:p>
+    <w:p>
+      <w:r>
+        <w:t xml:space="preserve">The package </w:t>
+      </w:r>
+      <w:proofErr w:type="gramStart"/>
+      <w:r>
+        <w:t>read.xlsx2(</w:t>
+      </w:r>
+      <w:proofErr w:type="gramEnd"/>
+      <w:r>
+        <w:t>) is faster than read.xlsx() but might be unstable.</w:t>
+      </w:r>
+    </w:p>
+    <w:p>
+      <w:r>
+        <w:t>You can write an Excel file with write.xlsx function --- similar arguments.</w:t>
+      </w:r>
+    </w:p>
+    <w:p>
+      <w:r>
+        <w:t xml:space="preserve">For heavy-duty Excel work, try </w:t>
+      </w:r>
+      <w:proofErr w:type="spellStart"/>
+      <w:r>
+        <w:t>XLConnect</w:t>
+      </w:r>
+      <w:proofErr w:type="spellEnd"/>
+      <w:r>
+        <w:t xml:space="preserve"> package.</w:t>
+      </w:r>
+    </w:p>
+    <w:p>
+      <w:r>
+        <w:lastRenderedPageBreak/>
+        <w:t>Recommendation is flat files or tab-separated or CSV files; not everyone has an appropriate version of Excel.</w:t>
+      </w:r>
+    </w:p>
+    <w:p>
       <w:bookmarkStart w:id="0" w:name="_GoBack"/>
       <w:bookmarkEnd w:id="0"/>
     </w:p>
+    <w:p>
+      <w:pPr>
+        <w:rPr>
+          <w:noProof/>
+        </w:rPr>
+      </w:pPr>
+    </w:p>
+    <w:p/>
     <w:sectPr>
       <w:pgSz w:w="12240" w:h="15840"/>
       <w:pgMar w:top="1440" w:right="1440" w:bottom="1440" w:left="1440" w:header="720" w:footer="720" w:gutter="0"/>
@@ -1179,6 +1482,49 @@
     <w:name w:val="Normal"/>
     <w:qFormat/>
   </w:style>
+  <w:style w:type="paragraph" w:styleId="Heading1">
+    <w:name w:val="heading 1"/>
+    <w:basedOn w:val="Normal"/>
+    <w:next w:val="Normal"/>
+    <w:link w:val="Heading1Char"/>
+    <w:uiPriority w:val="9"/>
+    <w:qFormat/>
+    <w:rsid w:val="00922DE2"/>
+    <w:pPr>
+      <w:keepNext/>
+      <w:keepLines/>
+      <w:spacing w:before="240" w:after="0"/>
+      <w:outlineLvl w:val="0"/>
+    </w:pPr>
+    <w:rPr>
+      <w:rFonts w:asciiTheme="majorHAnsi" w:eastAsiaTheme="majorEastAsia" w:hAnsiTheme="majorHAnsi" w:cstheme="majorBidi"/>
+      <w:color w:val="2E74B5" w:themeColor="accent1" w:themeShade="BF"/>
+      <w:sz w:val="32"/>
+      <w:szCs w:val="32"/>
+    </w:rPr>
+  </w:style>
+  <w:style w:type="paragraph" w:styleId="Heading2">
+    <w:name w:val="heading 2"/>
+    <w:basedOn w:val="Normal"/>
+    <w:next w:val="Normal"/>
+    <w:link w:val="Heading2Char"/>
+    <w:uiPriority w:val="9"/>
+    <w:unhideWhenUsed/>
+    <w:qFormat/>
+    <w:rsid w:val="00922DE2"/>
+    <w:pPr>
+      <w:keepNext/>
+      <w:keepLines/>
+      <w:spacing w:before="40" w:after="0"/>
+      <w:outlineLvl w:val="1"/>
+    </w:pPr>
+    <w:rPr>
+      <w:rFonts w:asciiTheme="majorHAnsi" w:eastAsiaTheme="majorEastAsia" w:hAnsiTheme="majorHAnsi" w:cstheme="majorBidi"/>
+      <w:color w:val="2E74B5" w:themeColor="accent1" w:themeShade="BF"/>
+      <w:sz w:val="26"/>
+      <w:szCs w:val="26"/>
+    </w:rPr>
+  </w:style>
   <w:style w:type="character" w:default="1" w:styleId="DefaultParagraphFont">
     <w:name w:val="Default Paragraph Font"/>
     <w:uiPriority w:val="1"/>
@@ -1234,6 +1580,32 @@
       <w:ind w:left="720"/>
       <w:contextualSpacing/>
     </w:pPr>
+  </w:style>
+  <w:style w:type="character" w:customStyle="1" w:styleId="Heading1Char">
+    <w:name w:val="Heading 1 Char"/>
+    <w:basedOn w:val="DefaultParagraphFont"/>
+    <w:link w:val="Heading1"/>
+    <w:uiPriority w:val="9"/>
+    <w:rsid w:val="00922DE2"/>
+    <w:rPr>
+      <w:rFonts w:asciiTheme="majorHAnsi" w:eastAsiaTheme="majorEastAsia" w:hAnsiTheme="majorHAnsi" w:cstheme="majorBidi"/>
+      <w:color w:val="2E74B5" w:themeColor="accent1" w:themeShade="BF"/>
+      <w:sz w:val="32"/>
+      <w:szCs w:val="32"/>
+    </w:rPr>
+  </w:style>
+  <w:style w:type="character" w:customStyle="1" w:styleId="Heading2Char">
+    <w:name w:val="Heading 2 Char"/>
+    <w:basedOn w:val="DefaultParagraphFont"/>
+    <w:link w:val="Heading2"/>
+    <w:uiPriority w:val="9"/>
+    <w:rsid w:val="00922DE2"/>
+    <w:rPr>
+      <w:rFonts w:asciiTheme="majorHAnsi" w:eastAsiaTheme="majorEastAsia" w:hAnsiTheme="majorHAnsi" w:cstheme="majorBidi"/>
+      <w:color w:val="2E74B5" w:themeColor="accent1" w:themeShade="BF"/>
+      <w:sz w:val="26"/>
+      <w:szCs w:val="26"/>
+    </w:rPr>
   </w:style>
 </w:styles>
 </file>

</xml_diff>

<commit_message>
Committing start of real work on project.
Saving quiz 1 files for record.
</commit_message>
<xml_diff>
--- a/GetCleanData/Notes.docx
+++ b/GetCleanData/Notes.docx
@@ -714,17 +714,4545 @@
       </w:r>
     </w:p>
     <w:p>
+      <w:pPr>
+        <w:pStyle w:val="Heading1"/>
+      </w:pPr>
+      <w:r>
+        <w:t xml:space="preserve">Examples of using </w:t>
+      </w:r>
+      <w:proofErr w:type="spellStart"/>
+      <w:r>
+        <w:t>dplyr</w:t>
+      </w:r>
+      <w:proofErr w:type="spellEnd"/>
+      <w:r>
+        <w:t xml:space="preserve"> package</w:t>
+      </w:r>
+    </w:p>
+    <w:p>
+      <w:pPr>
+        <w:rPr>
+          <w:noProof/>
+        </w:rPr>
+      </w:pPr>
+      <w:r>
+        <w:rPr>
+          <w:noProof/>
+        </w:rPr>
+        <w:t>These are from the swirl tutorial:</w:t>
+      </w:r>
+    </w:p>
+    <w:p>
+      <w:pPr>
+        <w:spacing w:after="0"/>
+        <w:rPr>
+          <w:rFonts w:ascii="Courier New" w:hAnsi="Courier New" w:cs="Courier New"/>
+          <w:noProof/>
+        </w:rPr>
+      </w:pPr>
+      <w:r>
+        <w:rPr>
+          <w:rFonts w:ascii="Courier New" w:hAnsi="Courier New" w:cs="Courier New"/>
+          <w:noProof/>
+        </w:rPr>
+        <w:t># Compute four values, in the following order, from</w:t>
+      </w:r>
+    </w:p>
+    <w:p>
+      <w:pPr>
+        <w:spacing w:after="0"/>
+        <w:rPr>
+          <w:rFonts w:ascii="Courier New" w:hAnsi="Courier New" w:cs="Courier New"/>
+          <w:noProof/>
+        </w:rPr>
+      </w:pPr>
+      <w:r>
+        <w:rPr>
+          <w:rFonts w:ascii="Courier New" w:hAnsi="Courier New" w:cs="Courier New"/>
+          <w:noProof/>
+        </w:rPr>
+        <w:t># the grouped data:</w:t>
+      </w:r>
+    </w:p>
+    <w:p>
+      <w:pPr>
+        <w:spacing w:after="0"/>
+        <w:rPr>
+          <w:rFonts w:ascii="Courier New" w:hAnsi="Courier New" w:cs="Courier New"/>
+          <w:noProof/>
+        </w:rPr>
+      </w:pPr>
+      <w:r>
+        <w:rPr>
+          <w:rFonts w:ascii="Courier New" w:hAnsi="Courier New" w:cs="Courier New"/>
+          <w:noProof/>
+        </w:rPr>
+        <w:t>#</w:t>
+      </w:r>
+    </w:p>
+    <w:p>
+      <w:pPr>
+        <w:spacing w:after="0"/>
+        <w:rPr>
+          <w:rFonts w:ascii="Courier New" w:hAnsi="Courier New" w:cs="Courier New"/>
+          <w:noProof/>
+        </w:rPr>
+      </w:pPr>
+      <w:r>
+        <w:rPr>
+          <w:rFonts w:ascii="Courier New" w:hAnsi="Courier New" w:cs="Courier New"/>
+          <w:noProof/>
+        </w:rPr>
+        <w:t># 1. count = n()</w:t>
+      </w:r>
+    </w:p>
+    <w:p>
+      <w:pPr>
+        <w:spacing w:after="0"/>
+        <w:rPr>
+          <w:rFonts w:ascii="Courier New" w:hAnsi="Courier New" w:cs="Courier New"/>
+          <w:noProof/>
+        </w:rPr>
+      </w:pPr>
+      <w:r>
+        <w:rPr>
+          <w:rFonts w:ascii="Courier New" w:hAnsi="Courier New" w:cs="Courier New"/>
+          <w:noProof/>
+        </w:rPr>
+        <w:t># 2. unique = n_distinct(ip_id)</w:t>
+      </w:r>
+    </w:p>
+    <w:p>
+      <w:pPr>
+        <w:spacing w:after="0"/>
+        <w:rPr>
+          <w:rFonts w:ascii="Courier New" w:hAnsi="Courier New" w:cs="Courier New"/>
+          <w:noProof/>
+        </w:rPr>
+      </w:pPr>
+      <w:r>
+        <w:rPr>
+          <w:rFonts w:ascii="Courier New" w:hAnsi="Courier New" w:cs="Courier New"/>
+          <w:noProof/>
+        </w:rPr>
+        <w:t># 3. countries = n_distinct(country)</w:t>
+      </w:r>
+    </w:p>
+    <w:p>
+      <w:pPr>
+        <w:spacing w:after="0"/>
+        <w:rPr>
+          <w:rFonts w:ascii="Courier New" w:hAnsi="Courier New" w:cs="Courier New"/>
+          <w:noProof/>
+        </w:rPr>
+      </w:pPr>
+      <w:r>
+        <w:rPr>
+          <w:rFonts w:ascii="Courier New" w:hAnsi="Courier New" w:cs="Courier New"/>
+          <w:noProof/>
+        </w:rPr>
+        <w:t># 4. avg_bytes = mean(size)</w:t>
+      </w:r>
+    </w:p>
+    <w:p>
+      <w:pPr>
+        <w:spacing w:after="0"/>
+        <w:rPr>
+          <w:rFonts w:ascii="Courier New" w:hAnsi="Courier New" w:cs="Courier New"/>
+          <w:noProof/>
+        </w:rPr>
+      </w:pPr>
+      <w:r>
+        <w:rPr>
+          <w:rFonts w:ascii="Courier New" w:hAnsi="Courier New" w:cs="Courier New"/>
+          <w:noProof/>
+        </w:rPr>
+        <w:t>#</w:t>
+      </w:r>
+    </w:p>
+    <w:p>
+      <w:pPr>
+        <w:spacing w:after="0"/>
+        <w:rPr>
+          <w:rFonts w:ascii="Courier New" w:hAnsi="Courier New" w:cs="Courier New"/>
+          <w:noProof/>
+        </w:rPr>
+      </w:pPr>
+      <w:r>
+        <w:rPr>
+          <w:rFonts w:ascii="Courier New" w:hAnsi="Courier New" w:cs="Courier New"/>
+          <w:noProof/>
+        </w:rPr>
+        <w:t># A few thing to be careful of:</w:t>
+      </w:r>
+    </w:p>
+    <w:p>
+      <w:pPr>
+        <w:spacing w:after="0"/>
+        <w:rPr>
+          <w:rFonts w:ascii="Courier New" w:hAnsi="Courier New" w:cs="Courier New"/>
+          <w:noProof/>
+        </w:rPr>
+      </w:pPr>
+      <w:r>
+        <w:rPr>
+          <w:rFonts w:ascii="Courier New" w:hAnsi="Courier New" w:cs="Courier New"/>
+          <w:noProof/>
+        </w:rPr>
+        <w:t>#</w:t>
+      </w:r>
+    </w:p>
+    <w:p>
+      <w:pPr>
+        <w:spacing w:after="0"/>
+        <w:rPr>
+          <w:rFonts w:ascii="Courier New" w:hAnsi="Courier New" w:cs="Courier New"/>
+          <w:noProof/>
+        </w:rPr>
+      </w:pPr>
+      <w:r>
+        <w:rPr>
+          <w:rFonts w:ascii="Courier New" w:hAnsi="Courier New" w:cs="Courier New"/>
+          <w:noProof/>
+        </w:rPr>
+        <w:t># 1. Separate arguments by commas</w:t>
+      </w:r>
+    </w:p>
+    <w:p>
+      <w:pPr>
+        <w:spacing w:after="0"/>
+        <w:rPr>
+          <w:rFonts w:ascii="Courier New" w:hAnsi="Courier New" w:cs="Courier New"/>
+          <w:noProof/>
+        </w:rPr>
+      </w:pPr>
+      <w:r>
+        <w:rPr>
+          <w:rFonts w:ascii="Courier New" w:hAnsi="Courier New" w:cs="Courier New"/>
+          <w:noProof/>
+        </w:rPr>
+        <w:t># 2. Make sure you have a closing parenthesis</w:t>
+      </w:r>
+    </w:p>
+    <w:p>
+      <w:pPr>
+        <w:spacing w:after="0"/>
+        <w:rPr>
+          <w:rFonts w:ascii="Courier New" w:hAnsi="Courier New" w:cs="Courier New"/>
+          <w:noProof/>
+        </w:rPr>
+      </w:pPr>
+      <w:r>
+        <w:rPr>
+          <w:rFonts w:ascii="Courier New" w:hAnsi="Courier New" w:cs="Courier New"/>
+          <w:noProof/>
+        </w:rPr>
+        <w:t># 3. Check your spelling!</w:t>
+      </w:r>
+    </w:p>
+    <w:p>
+      <w:pPr>
+        <w:spacing w:after="0"/>
+        <w:rPr>
+          <w:rFonts w:ascii="Courier New" w:hAnsi="Courier New" w:cs="Courier New"/>
+          <w:noProof/>
+        </w:rPr>
+      </w:pPr>
+      <w:r>
+        <w:rPr>
+          <w:rFonts w:ascii="Courier New" w:hAnsi="Courier New" w:cs="Courier New"/>
+          <w:noProof/>
+        </w:rPr>
+        <w:t># 4. Store the result in pack_sum (for 'package summary')</w:t>
+      </w:r>
+    </w:p>
+    <w:p>
+      <w:pPr>
+        <w:spacing w:after="0"/>
+        <w:rPr>
+          <w:rFonts w:ascii="Courier New" w:hAnsi="Courier New" w:cs="Courier New"/>
+          <w:noProof/>
+        </w:rPr>
+      </w:pPr>
+      <w:r>
+        <w:rPr>
+          <w:rFonts w:ascii="Courier New" w:hAnsi="Courier New" w:cs="Courier New"/>
+          <w:noProof/>
+        </w:rPr>
+        <w:t>#</w:t>
+      </w:r>
+    </w:p>
+    <w:p>
+      <w:pPr>
+        <w:spacing w:after="0"/>
+        <w:rPr>
+          <w:rFonts w:ascii="Courier New" w:hAnsi="Courier New" w:cs="Courier New"/>
+          <w:noProof/>
+        </w:rPr>
+      </w:pPr>
+      <w:r>
+        <w:rPr>
+          <w:rFonts w:ascii="Courier New" w:hAnsi="Courier New" w:cs="Courier New"/>
+          <w:noProof/>
+        </w:rPr>
+        <w:t># You should also take a look at ?n and ?n_distinct, so</w:t>
+      </w:r>
+    </w:p>
+    <w:p>
+      <w:pPr>
+        <w:spacing w:after="0"/>
+        <w:rPr>
+          <w:rFonts w:ascii="Courier New" w:hAnsi="Courier New" w:cs="Courier New"/>
+          <w:noProof/>
+        </w:rPr>
+      </w:pPr>
+      <w:r>
+        <w:rPr>
+          <w:rFonts w:ascii="Courier New" w:hAnsi="Courier New" w:cs="Courier New"/>
+          <w:noProof/>
+        </w:rPr>
+        <w:t># that you really understand what is going on.</w:t>
+      </w:r>
+    </w:p>
+    <w:p>
+      <w:pPr>
+        <w:spacing w:after="0"/>
+        <w:rPr>
+          <w:rFonts w:ascii="Courier New" w:hAnsi="Courier New" w:cs="Courier New"/>
+          <w:noProof/>
+        </w:rPr>
+      </w:pPr>
+    </w:p>
+    <w:p>
+      <w:pPr>
+        <w:spacing w:after="0"/>
+        <w:rPr>
+          <w:rFonts w:ascii="Courier New" w:hAnsi="Courier New" w:cs="Courier New"/>
+          <w:noProof/>
+        </w:rPr>
+      </w:pPr>
+      <w:r>
+        <w:rPr>
+          <w:rFonts w:ascii="Courier New" w:hAnsi="Courier New" w:cs="Courier New"/>
+          <w:noProof/>
+        </w:rPr>
+        <w:t>pack_sum &lt;- summarize(by_package,</w:t>
+      </w:r>
+    </w:p>
+    <w:p>
+      <w:pPr>
+        <w:spacing w:after="0"/>
+        <w:rPr>
+          <w:rFonts w:ascii="Courier New" w:hAnsi="Courier New" w:cs="Courier New"/>
+          <w:noProof/>
+        </w:rPr>
+      </w:pPr>
+      <w:r>
+        <w:rPr>
+          <w:rFonts w:ascii="Courier New" w:hAnsi="Courier New" w:cs="Courier New"/>
+          <w:noProof/>
+        </w:rPr>
+        <w:t xml:space="preserve">                      count = n() ,</w:t>
+      </w:r>
+    </w:p>
+    <w:p>
+      <w:pPr>
+        <w:spacing w:after="0"/>
+        <w:rPr>
+          <w:rFonts w:ascii="Courier New" w:hAnsi="Courier New" w:cs="Courier New"/>
+          <w:noProof/>
+        </w:rPr>
+      </w:pPr>
+      <w:r>
+        <w:rPr>
+          <w:rFonts w:ascii="Courier New" w:hAnsi="Courier New" w:cs="Courier New"/>
+          <w:noProof/>
+        </w:rPr>
+        <w:t xml:space="preserve">                      unique = n_distinct(ip_id),</w:t>
+      </w:r>
+    </w:p>
+    <w:p>
+      <w:pPr>
+        <w:spacing w:after="0"/>
+        <w:rPr>
+          <w:rFonts w:ascii="Courier New" w:hAnsi="Courier New" w:cs="Courier New"/>
+          <w:noProof/>
+        </w:rPr>
+      </w:pPr>
+      <w:r>
+        <w:rPr>
+          <w:rFonts w:ascii="Courier New" w:hAnsi="Courier New" w:cs="Courier New"/>
+          <w:noProof/>
+        </w:rPr>
+        <w:t xml:space="preserve">                      countries = n_distinct(country),</w:t>
+      </w:r>
+    </w:p>
+    <w:p>
+      <w:pPr>
+        <w:spacing w:after="0"/>
+        <w:rPr>
+          <w:rFonts w:ascii="Courier New" w:hAnsi="Courier New" w:cs="Courier New"/>
+          <w:noProof/>
+        </w:rPr>
+      </w:pPr>
+      <w:r>
+        <w:rPr>
+          <w:rFonts w:ascii="Courier New" w:hAnsi="Courier New" w:cs="Courier New"/>
+          <w:noProof/>
+        </w:rPr>
+        <w:t xml:space="preserve">                      avg_bytes = mean(size))</w:t>
+      </w:r>
+    </w:p>
+    <w:p>
+      <w:pPr>
+        <w:rPr>
+          <w:noProof/>
+        </w:rPr>
+      </w:pPr>
+    </w:p>
+    <w:p>
+      <w:pPr>
+        <w:rPr>
+          <w:noProof/>
+        </w:rPr>
+      </w:pPr>
+    </w:p>
+    <w:p>
+      <w:r>
+        <w:t>Now a little more:</w:t>
+      </w:r>
+    </w:p>
+    <w:p/>
+    <w:p>
+      <w:pPr>
+        <w:spacing w:after="0"/>
+        <w:rPr>
+          <w:rFonts w:ascii="Courier New" w:hAnsi="Courier New" w:cs="Courier New"/>
+        </w:rPr>
+      </w:pPr>
+      <w:r>
+        <w:rPr>
+          <w:rFonts w:ascii="Courier New" w:hAnsi="Courier New" w:cs="Courier New"/>
+        </w:rPr>
+        <w:t xml:space="preserve"># </w:t>
+      </w:r>
+      <w:proofErr w:type="gramStart"/>
+      <w:r>
+        <w:rPr>
+          <w:rFonts w:ascii="Courier New" w:hAnsi="Courier New" w:cs="Courier New"/>
+        </w:rPr>
+        <w:t>Don't</w:t>
+      </w:r>
+      <w:proofErr w:type="gramEnd"/>
+      <w:r>
+        <w:rPr>
+          <w:rFonts w:ascii="Courier New" w:hAnsi="Courier New" w:cs="Courier New"/>
+        </w:rPr>
+        <w:t xml:space="preserve"> change any of the code below. Just type </w:t>
+      </w:r>
+      <w:proofErr w:type="gramStart"/>
+      <w:r>
+        <w:rPr>
+          <w:rFonts w:ascii="Courier New" w:hAnsi="Courier New" w:cs="Courier New"/>
+        </w:rPr>
+        <w:t>submit()</w:t>
+      </w:r>
+      <w:proofErr w:type="gramEnd"/>
+    </w:p>
+    <w:p>
+      <w:pPr>
+        <w:spacing w:after="0"/>
+        <w:rPr>
+          <w:rFonts w:ascii="Courier New" w:hAnsi="Courier New" w:cs="Courier New"/>
+        </w:rPr>
+      </w:pPr>
+      <w:r>
+        <w:rPr>
+          <w:rFonts w:ascii="Courier New" w:hAnsi="Courier New" w:cs="Courier New"/>
+        </w:rPr>
+        <w:t xml:space="preserve"># </w:t>
+      </w:r>
+      <w:proofErr w:type="gramStart"/>
+      <w:r>
+        <w:rPr>
+          <w:rFonts w:ascii="Courier New" w:hAnsi="Courier New" w:cs="Courier New"/>
+        </w:rPr>
+        <w:t>when</w:t>
+      </w:r>
+      <w:proofErr w:type="gramEnd"/>
+      <w:r>
+        <w:rPr>
+          <w:rFonts w:ascii="Courier New" w:hAnsi="Courier New" w:cs="Courier New"/>
+        </w:rPr>
+        <w:t xml:space="preserve"> you think you understand it.</w:t>
+      </w:r>
+    </w:p>
+    <w:p>
+      <w:pPr>
+        <w:spacing w:after="0"/>
+        <w:rPr>
+          <w:rFonts w:ascii="Courier New" w:hAnsi="Courier New" w:cs="Courier New"/>
+        </w:rPr>
+      </w:pPr>
+    </w:p>
+    <w:p>
+      <w:pPr>
+        <w:spacing w:after="0"/>
+        <w:rPr>
+          <w:rFonts w:ascii="Courier New" w:hAnsi="Courier New" w:cs="Courier New"/>
+        </w:rPr>
+      </w:pPr>
+      <w:r>
+        <w:rPr>
+          <w:rFonts w:ascii="Courier New" w:hAnsi="Courier New" w:cs="Courier New"/>
+        </w:rPr>
+        <w:t xml:space="preserve"># </w:t>
+      </w:r>
+      <w:proofErr w:type="gramStart"/>
+      <w:r>
+        <w:rPr>
+          <w:rFonts w:ascii="Courier New" w:hAnsi="Courier New" w:cs="Courier New"/>
+        </w:rPr>
+        <w:t>We've</w:t>
+      </w:r>
+      <w:proofErr w:type="gramEnd"/>
+      <w:r>
+        <w:rPr>
+          <w:rFonts w:ascii="Courier New" w:hAnsi="Courier New" w:cs="Courier New"/>
+        </w:rPr>
+        <w:t xml:space="preserve"> already done this part, but we're repeating it</w:t>
+      </w:r>
+    </w:p>
+    <w:p>
+      <w:pPr>
+        <w:spacing w:after="0"/>
+        <w:rPr>
+          <w:rFonts w:ascii="Courier New" w:hAnsi="Courier New" w:cs="Courier New"/>
+        </w:rPr>
+      </w:pPr>
+      <w:r>
+        <w:rPr>
+          <w:rFonts w:ascii="Courier New" w:hAnsi="Courier New" w:cs="Courier New"/>
+        </w:rPr>
+        <w:t xml:space="preserve"># </w:t>
+      </w:r>
+      <w:proofErr w:type="gramStart"/>
+      <w:r>
+        <w:rPr>
+          <w:rFonts w:ascii="Courier New" w:hAnsi="Courier New" w:cs="Courier New"/>
+        </w:rPr>
+        <w:t>here</w:t>
+      </w:r>
+      <w:proofErr w:type="gramEnd"/>
+      <w:r>
+        <w:rPr>
+          <w:rFonts w:ascii="Courier New" w:hAnsi="Courier New" w:cs="Courier New"/>
+        </w:rPr>
+        <w:t xml:space="preserve"> for clarity.</w:t>
+      </w:r>
+    </w:p>
+    <w:p>
+      <w:pPr>
+        <w:spacing w:after="0"/>
+        <w:rPr>
+          <w:rFonts w:ascii="Courier New" w:hAnsi="Courier New" w:cs="Courier New"/>
+        </w:rPr>
+      </w:pPr>
+    </w:p>
+    <w:p>
+      <w:pPr>
+        <w:spacing w:after="0"/>
+        <w:rPr>
+          <w:rFonts w:ascii="Courier New" w:hAnsi="Courier New" w:cs="Courier New"/>
+        </w:rPr>
+      </w:pPr>
+      <w:proofErr w:type="spellStart"/>
+      <w:r>
+        <w:rPr>
+          <w:rFonts w:ascii="Courier New" w:hAnsi="Courier New" w:cs="Courier New"/>
+        </w:rPr>
+        <w:t>by_package</w:t>
+      </w:r>
+      <w:proofErr w:type="spellEnd"/>
+      <w:r>
+        <w:rPr>
+          <w:rFonts w:ascii="Courier New" w:hAnsi="Courier New" w:cs="Courier New"/>
+        </w:rPr>
+        <w:t xml:space="preserve"> &lt;- </w:t>
+      </w:r>
+      <w:proofErr w:type="spellStart"/>
+      <w:r>
+        <w:rPr>
+          <w:rFonts w:ascii="Courier New" w:hAnsi="Courier New" w:cs="Courier New"/>
+        </w:rPr>
+        <w:t>group_</w:t>
+      </w:r>
+      <w:proofErr w:type="gramStart"/>
+      <w:r>
+        <w:rPr>
+          <w:rFonts w:ascii="Courier New" w:hAnsi="Courier New" w:cs="Courier New"/>
+        </w:rPr>
+        <w:t>by</w:t>
+      </w:r>
+      <w:proofErr w:type="spellEnd"/>
+      <w:r>
+        <w:rPr>
+          <w:rFonts w:ascii="Courier New" w:hAnsi="Courier New" w:cs="Courier New"/>
+        </w:rPr>
+        <w:t>(</w:t>
+      </w:r>
+      <w:proofErr w:type="spellStart"/>
+      <w:proofErr w:type="gramEnd"/>
+      <w:r>
+        <w:rPr>
+          <w:rFonts w:ascii="Courier New" w:hAnsi="Courier New" w:cs="Courier New"/>
+        </w:rPr>
+        <w:t>cran</w:t>
+      </w:r>
+      <w:proofErr w:type="spellEnd"/>
+      <w:r>
+        <w:rPr>
+          <w:rFonts w:ascii="Courier New" w:hAnsi="Courier New" w:cs="Courier New"/>
+        </w:rPr>
+        <w:t>, package)</w:t>
+      </w:r>
+    </w:p>
+    <w:p>
+      <w:pPr>
+        <w:spacing w:after="0"/>
+        <w:rPr>
+          <w:rFonts w:ascii="Courier New" w:hAnsi="Courier New" w:cs="Courier New"/>
+        </w:rPr>
+      </w:pPr>
+      <w:proofErr w:type="spellStart"/>
+      <w:r>
+        <w:rPr>
+          <w:rFonts w:ascii="Courier New" w:hAnsi="Courier New" w:cs="Courier New"/>
+        </w:rPr>
+        <w:t>pack_sum</w:t>
+      </w:r>
+      <w:proofErr w:type="spellEnd"/>
+      <w:r>
+        <w:rPr>
+          <w:rFonts w:ascii="Courier New" w:hAnsi="Courier New" w:cs="Courier New"/>
+        </w:rPr>
+        <w:t xml:space="preserve"> &lt;- </w:t>
+      </w:r>
+      <w:proofErr w:type="gramStart"/>
+      <w:r>
+        <w:rPr>
+          <w:rFonts w:ascii="Courier New" w:hAnsi="Courier New" w:cs="Courier New"/>
+        </w:rPr>
+        <w:t>summarize(</w:t>
+      </w:r>
+      <w:proofErr w:type="spellStart"/>
+      <w:proofErr w:type="gramEnd"/>
+      <w:r>
+        <w:rPr>
+          <w:rFonts w:ascii="Courier New" w:hAnsi="Courier New" w:cs="Courier New"/>
+        </w:rPr>
+        <w:t>by_package</w:t>
+      </w:r>
+      <w:proofErr w:type="spellEnd"/>
+      <w:r>
+        <w:rPr>
+          <w:rFonts w:ascii="Courier New" w:hAnsi="Courier New" w:cs="Courier New"/>
+        </w:rPr>
+        <w:t>,</w:t>
+      </w:r>
+    </w:p>
+    <w:p>
+      <w:pPr>
+        <w:spacing w:after="0"/>
+        <w:rPr>
+          <w:rFonts w:ascii="Courier New" w:hAnsi="Courier New" w:cs="Courier New"/>
+        </w:rPr>
+      </w:pPr>
+      <w:r>
+        <w:rPr>
+          <w:rFonts w:ascii="Courier New" w:hAnsi="Courier New" w:cs="Courier New"/>
+        </w:rPr>
+        <w:t xml:space="preserve">                      </w:t>
+      </w:r>
+      <w:proofErr w:type="gramStart"/>
+      <w:r>
+        <w:rPr>
+          <w:rFonts w:ascii="Courier New" w:hAnsi="Courier New" w:cs="Courier New"/>
+        </w:rPr>
+        <w:t>count</w:t>
+      </w:r>
+      <w:proofErr w:type="gramEnd"/>
+      <w:r>
+        <w:rPr>
+          <w:rFonts w:ascii="Courier New" w:hAnsi="Courier New" w:cs="Courier New"/>
+        </w:rPr>
+        <w:t xml:space="preserve"> = n(),</w:t>
+      </w:r>
+    </w:p>
+    <w:p>
+      <w:pPr>
+        <w:spacing w:after="0"/>
+        <w:rPr>
+          <w:rFonts w:ascii="Courier New" w:hAnsi="Courier New" w:cs="Courier New"/>
+        </w:rPr>
+      </w:pPr>
+      <w:r>
+        <w:rPr>
+          <w:rFonts w:ascii="Courier New" w:hAnsi="Courier New" w:cs="Courier New"/>
+        </w:rPr>
+        <w:t xml:space="preserve">                      </w:t>
+      </w:r>
+      <w:proofErr w:type="gramStart"/>
+      <w:r>
+        <w:rPr>
+          <w:rFonts w:ascii="Courier New" w:hAnsi="Courier New" w:cs="Courier New"/>
+        </w:rPr>
+        <w:t>unique</w:t>
+      </w:r>
+      <w:proofErr w:type="gramEnd"/>
+      <w:r>
+        <w:rPr>
+          <w:rFonts w:ascii="Courier New" w:hAnsi="Courier New" w:cs="Courier New"/>
+        </w:rPr>
+        <w:t xml:space="preserve"> = </w:t>
+      </w:r>
+      <w:proofErr w:type="spellStart"/>
+      <w:r>
+        <w:rPr>
+          <w:rFonts w:ascii="Courier New" w:hAnsi="Courier New" w:cs="Courier New"/>
+        </w:rPr>
+        <w:t>n_distinct</w:t>
+      </w:r>
+      <w:proofErr w:type="spellEnd"/>
+      <w:r>
+        <w:rPr>
+          <w:rFonts w:ascii="Courier New" w:hAnsi="Courier New" w:cs="Courier New"/>
+        </w:rPr>
+        <w:t>(</w:t>
+      </w:r>
+      <w:proofErr w:type="spellStart"/>
+      <w:r>
+        <w:rPr>
+          <w:rFonts w:ascii="Courier New" w:hAnsi="Courier New" w:cs="Courier New"/>
+        </w:rPr>
+        <w:t>ip_id</w:t>
+      </w:r>
+      <w:proofErr w:type="spellEnd"/>
+      <w:r>
+        <w:rPr>
+          <w:rFonts w:ascii="Courier New" w:hAnsi="Courier New" w:cs="Courier New"/>
+        </w:rPr>
+        <w:t>),</w:t>
+      </w:r>
+    </w:p>
+    <w:p>
+      <w:pPr>
+        <w:spacing w:after="0"/>
+        <w:rPr>
+          <w:rFonts w:ascii="Courier New" w:hAnsi="Courier New" w:cs="Courier New"/>
+        </w:rPr>
+      </w:pPr>
+      <w:r>
+        <w:rPr>
+          <w:rFonts w:ascii="Courier New" w:hAnsi="Courier New" w:cs="Courier New"/>
+        </w:rPr>
+        <w:t xml:space="preserve">                      </w:t>
+      </w:r>
+      <w:proofErr w:type="gramStart"/>
+      <w:r>
+        <w:rPr>
+          <w:rFonts w:ascii="Courier New" w:hAnsi="Courier New" w:cs="Courier New"/>
+        </w:rPr>
+        <w:t>countries</w:t>
+      </w:r>
+      <w:proofErr w:type="gramEnd"/>
+      <w:r>
+        <w:rPr>
+          <w:rFonts w:ascii="Courier New" w:hAnsi="Courier New" w:cs="Courier New"/>
+        </w:rPr>
+        <w:t xml:space="preserve"> = </w:t>
+      </w:r>
+      <w:proofErr w:type="spellStart"/>
+      <w:r>
+        <w:rPr>
+          <w:rFonts w:ascii="Courier New" w:hAnsi="Courier New" w:cs="Courier New"/>
+        </w:rPr>
+        <w:t>n_distinct</w:t>
+      </w:r>
+      <w:proofErr w:type="spellEnd"/>
+      <w:r>
+        <w:rPr>
+          <w:rFonts w:ascii="Courier New" w:hAnsi="Courier New" w:cs="Courier New"/>
+        </w:rPr>
+        <w:t>(country),</w:t>
+      </w:r>
+    </w:p>
+    <w:p>
+      <w:pPr>
+        <w:spacing w:after="0"/>
+        <w:rPr>
+          <w:rFonts w:ascii="Courier New" w:hAnsi="Courier New" w:cs="Courier New"/>
+        </w:rPr>
+      </w:pPr>
+      <w:r>
+        <w:rPr>
+          <w:rFonts w:ascii="Courier New" w:hAnsi="Courier New" w:cs="Courier New"/>
+        </w:rPr>
+        <w:t xml:space="preserve">                      </w:t>
+      </w:r>
+      <w:proofErr w:type="spellStart"/>
+      <w:r>
+        <w:rPr>
+          <w:rFonts w:ascii="Courier New" w:hAnsi="Courier New" w:cs="Courier New"/>
+        </w:rPr>
+        <w:t>avg_bytes</w:t>
+      </w:r>
+      <w:proofErr w:type="spellEnd"/>
+      <w:r>
+        <w:rPr>
+          <w:rFonts w:ascii="Courier New" w:hAnsi="Courier New" w:cs="Courier New"/>
+        </w:rPr>
+        <w:t xml:space="preserve"> = </w:t>
+      </w:r>
+      <w:proofErr w:type="gramStart"/>
+      <w:r>
+        <w:rPr>
+          <w:rFonts w:ascii="Courier New" w:hAnsi="Courier New" w:cs="Courier New"/>
+        </w:rPr>
+        <w:t>mean(</w:t>
+      </w:r>
+      <w:proofErr w:type="gramEnd"/>
+      <w:r>
+        <w:rPr>
+          <w:rFonts w:ascii="Courier New" w:hAnsi="Courier New" w:cs="Courier New"/>
+        </w:rPr>
+        <w:t>size))</w:t>
+      </w:r>
+    </w:p>
+    <w:p>
+      <w:pPr>
+        <w:spacing w:after="0"/>
+        <w:rPr>
+          <w:rFonts w:ascii="Courier New" w:hAnsi="Courier New" w:cs="Courier New"/>
+        </w:rPr>
+      </w:pPr>
+    </w:p>
+    <w:p>
+      <w:pPr>
+        <w:spacing w:after="0"/>
+        <w:rPr>
+          <w:rFonts w:ascii="Courier New" w:hAnsi="Courier New" w:cs="Courier New"/>
+        </w:rPr>
+      </w:pPr>
+      <w:r>
+        <w:rPr>
+          <w:rFonts w:ascii="Courier New" w:hAnsi="Courier New" w:cs="Courier New"/>
+        </w:rPr>
+        <w:t xml:space="preserve"># </w:t>
+      </w:r>
+      <w:proofErr w:type="gramStart"/>
+      <w:r>
+        <w:rPr>
+          <w:rFonts w:ascii="Courier New" w:hAnsi="Courier New" w:cs="Courier New"/>
+        </w:rPr>
+        <w:t>Here's</w:t>
+      </w:r>
+      <w:proofErr w:type="gramEnd"/>
+      <w:r>
+        <w:rPr>
+          <w:rFonts w:ascii="Courier New" w:hAnsi="Courier New" w:cs="Courier New"/>
+        </w:rPr>
+        <w:t xml:space="preserve"> the new bit, but using the same approach we've</w:t>
+      </w:r>
+    </w:p>
+    <w:p>
+      <w:pPr>
+        <w:spacing w:after="0"/>
+        <w:rPr>
+          <w:rFonts w:ascii="Courier New" w:hAnsi="Courier New" w:cs="Courier New"/>
+        </w:rPr>
+      </w:pPr>
+      <w:r>
+        <w:rPr>
+          <w:rFonts w:ascii="Courier New" w:hAnsi="Courier New" w:cs="Courier New"/>
+        </w:rPr>
+        <w:t># been using this whole time.</w:t>
+      </w:r>
+    </w:p>
+    <w:p>
+      <w:pPr>
+        <w:spacing w:after="0"/>
+        <w:rPr>
+          <w:rFonts w:ascii="Courier New" w:hAnsi="Courier New" w:cs="Courier New"/>
+        </w:rPr>
+      </w:pPr>
+    </w:p>
+    <w:p>
+      <w:pPr>
+        <w:spacing w:after="0"/>
+        <w:rPr>
+          <w:rFonts w:ascii="Courier New" w:hAnsi="Courier New" w:cs="Courier New"/>
+        </w:rPr>
+      </w:pPr>
+      <w:proofErr w:type="spellStart"/>
+      <w:r>
+        <w:rPr>
+          <w:rFonts w:ascii="Courier New" w:hAnsi="Courier New" w:cs="Courier New"/>
+        </w:rPr>
+        <w:t>top_countries</w:t>
+      </w:r>
+      <w:proofErr w:type="spellEnd"/>
+      <w:r>
+        <w:rPr>
+          <w:rFonts w:ascii="Courier New" w:hAnsi="Courier New" w:cs="Courier New"/>
+        </w:rPr>
+        <w:t xml:space="preserve"> &lt;- </w:t>
+      </w:r>
+      <w:proofErr w:type="gramStart"/>
+      <w:r>
+        <w:rPr>
+          <w:rFonts w:ascii="Courier New" w:hAnsi="Courier New" w:cs="Courier New"/>
+        </w:rPr>
+        <w:t>filter(</w:t>
+      </w:r>
+      <w:proofErr w:type="spellStart"/>
+      <w:proofErr w:type="gramEnd"/>
+      <w:r>
+        <w:rPr>
+          <w:rFonts w:ascii="Courier New" w:hAnsi="Courier New" w:cs="Courier New"/>
+        </w:rPr>
+        <w:t>pack_sum</w:t>
+      </w:r>
+      <w:proofErr w:type="spellEnd"/>
+      <w:r>
+        <w:rPr>
+          <w:rFonts w:ascii="Courier New" w:hAnsi="Courier New" w:cs="Courier New"/>
+        </w:rPr>
+        <w:t>, countries &gt; 60)</w:t>
+      </w:r>
+    </w:p>
+    <w:p>
+      <w:pPr>
+        <w:spacing w:after="0"/>
+        <w:rPr>
+          <w:rFonts w:ascii="Courier New" w:hAnsi="Courier New" w:cs="Courier New"/>
+        </w:rPr>
+      </w:pPr>
+      <w:r>
+        <w:rPr>
+          <w:rFonts w:ascii="Courier New" w:hAnsi="Courier New" w:cs="Courier New"/>
+        </w:rPr>
+        <w:t xml:space="preserve">result1 &lt;- </w:t>
+      </w:r>
+      <w:proofErr w:type="gramStart"/>
+      <w:r>
+        <w:rPr>
+          <w:rFonts w:ascii="Courier New" w:hAnsi="Courier New" w:cs="Courier New"/>
+        </w:rPr>
+        <w:t>arrange(</w:t>
+      </w:r>
+      <w:proofErr w:type="spellStart"/>
+      <w:proofErr w:type="gramEnd"/>
+      <w:r>
+        <w:rPr>
+          <w:rFonts w:ascii="Courier New" w:hAnsi="Courier New" w:cs="Courier New"/>
+        </w:rPr>
+        <w:t>top_countries</w:t>
+      </w:r>
+      <w:proofErr w:type="spellEnd"/>
+      <w:r>
+        <w:rPr>
+          <w:rFonts w:ascii="Courier New" w:hAnsi="Courier New" w:cs="Courier New"/>
+        </w:rPr>
+        <w:t xml:space="preserve">, </w:t>
+      </w:r>
+      <w:proofErr w:type="spellStart"/>
+      <w:r>
+        <w:rPr>
+          <w:rFonts w:ascii="Courier New" w:hAnsi="Courier New" w:cs="Courier New"/>
+        </w:rPr>
+        <w:t>desc</w:t>
+      </w:r>
+      <w:proofErr w:type="spellEnd"/>
+      <w:r>
+        <w:rPr>
+          <w:rFonts w:ascii="Courier New" w:hAnsi="Courier New" w:cs="Courier New"/>
+        </w:rPr>
+        <w:t xml:space="preserve">(countries), </w:t>
+      </w:r>
+      <w:proofErr w:type="spellStart"/>
+      <w:r>
+        <w:rPr>
+          <w:rFonts w:ascii="Courier New" w:hAnsi="Courier New" w:cs="Courier New"/>
+        </w:rPr>
+        <w:t>avg_bytes</w:t>
+      </w:r>
+      <w:proofErr w:type="spellEnd"/>
+      <w:r>
+        <w:rPr>
+          <w:rFonts w:ascii="Courier New" w:hAnsi="Courier New" w:cs="Courier New"/>
+        </w:rPr>
+        <w:t>)</w:t>
+      </w:r>
+    </w:p>
+    <w:p>
+      <w:pPr>
+        <w:spacing w:after="0"/>
+        <w:rPr>
+          <w:rFonts w:ascii="Courier New" w:hAnsi="Courier New" w:cs="Courier New"/>
+        </w:rPr>
+      </w:pPr>
+    </w:p>
+    <w:p>
+      <w:pPr>
+        <w:spacing w:after="0"/>
+        <w:rPr>
+          <w:rFonts w:ascii="Courier New" w:hAnsi="Courier New" w:cs="Courier New"/>
+        </w:rPr>
+      </w:pPr>
+      <w:r>
+        <w:rPr>
+          <w:rFonts w:ascii="Courier New" w:hAnsi="Courier New" w:cs="Courier New"/>
+        </w:rPr>
+        <w:t># Print the results to the console.</w:t>
+      </w:r>
+    </w:p>
+    <w:p>
+      <w:pPr>
+        <w:spacing w:after="0"/>
+        <w:rPr>
+          <w:rFonts w:ascii="Courier New" w:hAnsi="Courier New" w:cs="Courier New"/>
+        </w:rPr>
+      </w:pPr>
+      <w:proofErr w:type="gramStart"/>
+      <w:r>
+        <w:rPr>
+          <w:rFonts w:ascii="Courier New" w:hAnsi="Courier New" w:cs="Courier New"/>
+        </w:rPr>
+        <w:t>print(</w:t>
+      </w:r>
+      <w:proofErr w:type="gramEnd"/>
+      <w:r>
+        <w:rPr>
+          <w:rFonts w:ascii="Courier New" w:hAnsi="Courier New" w:cs="Courier New"/>
+        </w:rPr>
+        <w:t>result1)</w:t>
+      </w:r>
+    </w:p>
+    <w:p>
+      <w:pPr>
+        <w:spacing w:after="0"/>
+        <w:rPr>
+          <w:rFonts w:ascii="Courier New" w:hAnsi="Courier New" w:cs="Courier New"/>
+        </w:rPr>
+      </w:pPr>
+    </w:p>
+    <w:p>
+      <w:r>
+        <w:t>Now do everything in one go, this is ugly:</w:t>
+      </w:r>
+    </w:p>
+    <w:p>
+      <w:pPr>
+        <w:spacing w:after="0"/>
+        <w:rPr>
+          <w:rFonts w:ascii="Courier New" w:hAnsi="Courier New" w:cs="Courier New"/>
+        </w:rPr>
+      </w:pPr>
+      <w:r>
+        <w:rPr>
+          <w:rFonts w:ascii="Courier New" w:hAnsi="Courier New" w:cs="Courier New"/>
+        </w:rPr>
+        <w:t xml:space="preserve"># </w:t>
+      </w:r>
+      <w:proofErr w:type="gramStart"/>
+      <w:r>
+        <w:rPr>
+          <w:rFonts w:ascii="Courier New" w:hAnsi="Courier New" w:cs="Courier New"/>
+        </w:rPr>
+        <w:t>Don't</w:t>
+      </w:r>
+      <w:proofErr w:type="gramEnd"/>
+      <w:r>
+        <w:rPr>
+          <w:rFonts w:ascii="Courier New" w:hAnsi="Courier New" w:cs="Courier New"/>
+        </w:rPr>
+        <w:t xml:space="preserve"> change any of the code below. Just type </w:t>
+      </w:r>
+      <w:proofErr w:type="gramStart"/>
+      <w:r>
+        <w:rPr>
+          <w:rFonts w:ascii="Courier New" w:hAnsi="Courier New" w:cs="Courier New"/>
+        </w:rPr>
+        <w:t>submit()</w:t>
+      </w:r>
+      <w:proofErr w:type="gramEnd"/>
+    </w:p>
+    <w:p>
+      <w:pPr>
+        <w:spacing w:after="0"/>
+        <w:rPr>
+          <w:rFonts w:ascii="Courier New" w:hAnsi="Courier New" w:cs="Courier New"/>
+        </w:rPr>
+      </w:pPr>
+      <w:r>
+        <w:rPr>
+          <w:rFonts w:ascii="Courier New" w:hAnsi="Courier New" w:cs="Courier New"/>
+        </w:rPr>
+        <w:t xml:space="preserve"># </w:t>
+      </w:r>
+      <w:proofErr w:type="gramStart"/>
+      <w:r>
+        <w:rPr>
+          <w:rFonts w:ascii="Courier New" w:hAnsi="Courier New" w:cs="Courier New"/>
+        </w:rPr>
+        <w:t>when</w:t>
+      </w:r>
+      <w:proofErr w:type="gramEnd"/>
+      <w:r>
+        <w:rPr>
+          <w:rFonts w:ascii="Courier New" w:hAnsi="Courier New" w:cs="Courier New"/>
+        </w:rPr>
+        <w:t xml:space="preserve"> you think you understand it. If you find it</w:t>
+      </w:r>
+    </w:p>
+    <w:p>
+      <w:pPr>
+        <w:spacing w:after="0"/>
+        <w:rPr>
+          <w:rFonts w:ascii="Courier New" w:hAnsi="Courier New" w:cs="Courier New"/>
+        </w:rPr>
+      </w:pPr>
+      <w:r>
+        <w:rPr>
+          <w:rFonts w:ascii="Courier New" w:hAnsi="Courier New" w:cs="Courier New"/>
+        </w:rPr>
+        <w:t xml:space="preserve"># </w:t>
+      </w:r>
+      <w:proofErr w:type="gramStart"/>
+      <w:r>
+        <w:rPr>
+          <w:rFonts w:ascii="Courier New" w:hAnsi="Courier New" w:cs="Courier New"/>
+        </w:rPr>
+        <w:t>confusing</w:t>
+      </w:r>
+      <w:proofErr w:type="gramEnd"/>
+      <w:r>
+        <w:rPr>
+          <w:rFonts w:ascii="Courier New" w:hAnsi="Courier New" w:cs="Courier New"/>
+        </w:rPr>
+        <w:t>, you're absolutely right!</w:t>
+      </w:r>
+    </w:p>
+    <w:p>
+      <w:pPr>
+        <w:spacing w:after="0"/>
+        <w:rPr>
+          <w:rFonts w:ascii="Courier New" w:hAnsi="Courier New" w:cs="Courier New"/>
+        </w:rPr>
+      </w:pPr>
+    </w:p>
+    <w:p>
+      <w:pPr>
+        <w:spacing w:after="0"/>
+        <w:rPr>
+          <w:rFonts w:ascii="Courier New" w:hAnsi="Courier New" w:cs="Courier New"/>
+        </w:rPr>
+      </w:pPr>
+      <w:r>
+        <w:rPr>
+          <w:rFonts w:ascii="Courier New" w:hAnsi="Courier New" w:cs="Courier New"/>
+        </w:rPr>
+        <w:t>result2 &lt;-</w:t>
+      </w:r>
+    </w:p>
+    <w:p>
+      <w:pPr>
+        <w:spacing w:after="0"/>
+        <w:rPr>
+          <w:rFonts w:ascii="Courier New" w:hAnsi="Courier New" w:cs="Courier New"/>
+        </w:rPr>
+      </w:pPr>
+      <w:r>
+        <w:rPr>
+          <w:rFonts w:ascii="Courier New" w:hAnsi="Courier New" w:cs="Courier New"/>
+        </w:rPr>
+        <w:t xml:space="preserve">  </w:t>
+      </w:r>
+      <w:proofErr w:type="gramStart"/>
+      <w:r>
+        <w:rPr>
+          <w:rFonts w:ascii="Courier New" w:hAnsi="Courier New" w:cs="Courier New"/>
+        </w:rPr>
+        <w:t>arrange(</w:t>
+      </w:r>
+      <w:proofErr w:type="gramEnd"/>
+    </w:p>
+    <w:p>
+      <w:pPr>
+        <w:spacing w:after="0"/>
+        <w:rPr>
+          <w:rFonts w:ascii="Courier New" w:hAnsi="Courier New" w:cs="Courier New"/>
+        </w:rPr>
+      </w:pPr>
+      <w:r>
+        <w:rPr>
+          <w:rFonts w:ascii="Courier New" w:hAnsi="Courier New" w:cs="Courier New"/>
+        </w:rPr>
+        <w:t xml:space="preserve">    </w:t>
+      </w:r>
+      <w:proofErr w:type="gramStart"/>
+      <w:r>
+        <w:rPr>
+          <w:rFonts w:ascii="Courier New" w:hAnsi="Courier New" w:cs="Courier New"/>
+        </w:rPr>
+        <w:t>filter(</w:t>
+      </w:r>
+      <w:proofErr w:type="gramEnd"/>
+    </w:p>
+    <w:p>
+      <w:pPr>
+        <w:spacing w:after="0"/>
+        <w:rPr>
+          <w:rFonts w:ascii="Courier New" w:hAnsi="Courier New" w:cs="Courier New"/>
+        </w:rPr>
+      </w:pPr>
+      <w:r>
+        <w:rPr>
+          <w:rFonts w:ascii="Courier New" w:hAnsi="Courier New" w:cs="Courier New"/>
+        </w:rPr>
+        <w:t xml:space="preserve">      </w:t>
+      </w:r>
+      <w:proofErr w:type="gramStart"/>
+      <w:r>
+        <w:rPr>
+          <w:rFonts w:ascii="Courier New" w:hAnsi="Courier New" w:cs="Courier New"/>
+        </w:rPr>
+        <w:t>summarize(</w:t>
+      </w:r>
+      <w:proofErr w:type="gramEnd"/>
+    </w:p>
+    <w:p>
+      <w:pPr>
+        <w:spacing w:after="0"/>
+        <w:rPr>
+          <w:rFonts w:ascii="Courier New" w:hAnsi="Courier New" w:cs="Courier New"/>
+        </w:rPr>
+      </w:pPr>
+      <w:r>
+        <w:rPr>
+          <w:rFonts w:ascii="Courier New" w:hAnsi="Courier New" w:cs="Courier New"/>
+        </w:rPr>
+        <w:t xml:space="preserve">        </w:t>
+      </w:r>
+      <w:proofErr w:type="spellStart"/>
+      <w:r>
+        <w:rPr>
+          <w:rFonts w:ascii="Courier New" w:hAnsi="Courier New" w:cs="Courier New"/>
+        </w:rPr>
+        <w:t>group_</w:t>
+      </w:r>
+      <w:proofErr w:type="gramStart"/>
+      <w:r>
+        <w:rPr>
+          <w:rFonts w:ascii="Courier New" w:hAnsi="Courier New" w:cs="Courier New"/>
+        </w:rPr>
+        <w:t>by</w:t>
+      </w:r>
+      <w:proofErr w:type="spellEnd"/>
+      <w:r>
+        <w:rPr>
+          <w:rFonts w:ascii="Courier New" w:hAnsi="Courier New" w:cs="Courier New"/>
+        </w:rPr>
+        <w:t>(</w:t>
+      </w:r>
+      <w:proofErr w:type="spellStart"/>
+      <w:proofErr w:type="gramEnd"/>
+      <w:r>
+        <w:rPr>
+          <w:rFonts w:ascii="Courier New" w:hAnsi="Courier New" w:cs="Courier New"/>
+        </w:rPr>
+        <w:t>cran</w:t>
+      </w:r>
+      <w:proofErr w:type="spellEnd"/>
+      <w:r>
+        <w:rPr>
+          <w:rFonts w:ascii="Courier New" w:hAnsi="Courier New" w:cs="Courier New"/>
+        </w:rPr>
+        <w:t>,</w:t>
+      </w:r>
+    </w:p>
+    <w:p>
+      <w:pPr>
+        <w:spacing w:after="0"/>
+        <w:rPr>
+          <w:rFonts w:ascii="Courier New" w:hAnsi="Courier New" w:cs="Courier New"/>
+        </w:rPr>
+      </w:pPr>
+      <w:r>
+        <w:rPr>
+          <w:rFonts w:ascii="Courier New" w:hAnsi="Courier New" w:cs="Courier New"/>
+        </w:rPr>
+        <w:t xml:space="preserve">                 </w:t>
+      </w:r>
+      <w:proofErr w:type="gramStart"/>
+      <w:r>
+        <w:rPr>
+          <w:rFonts w:ascii="Courier New" w:hAnsi="Courier New" w:cs="Courier New"/>
+        </w:rPr>
+        <w:t>package</w:t>
+      </w:r>
+      <w:proofErr w:type="gramEnd"/>
+    </w:p>
+    <w:p>
+      <w:pPr>
+        <w:spacing w:after="0"/>
+        <w:rPr>
+          <w:rFonts w:ascii="Courier New" w:hAnsi="Courier New" w:cs="Courier New"/>
+        </w:rPr>
+      </w:pPr>
+      <w:r>
+        <w:rPr>
+          <w:rFonts w:ascii="Courier New" w:hAnsi="Courier New" w:cs="Courier New"/>
+        </w:rPr>
+        <w:t xml:space="preserve">        ),</w:t>
+      </w:r>
+    </w:p>
+    <w:p>
+      <w:pPr>
+        <w:spacing w:after="0"/>
+        <w:rPr>
+          <w:rFonts w:ascii="Courier New" w:hAnsi="Courier New" w:cs="Courier New"/>
+        </w:rPr>
+      </w:pPr>
+      <w:r>
+        <w:rPr>
+          <w:rFonts w:ascii="Courier New" w:hAnsi="Courier New" w:cs="Courier New"/>
+        </w:rPr>
+        <w:t xml:space="preserve">        </w:t>
+      </w:r>
+      <w:proofErr w:type="gramStart"/>
+      <w:r>
+        <w:rPr>
+          <w:rFonts w:ascii="Courier New" w:hAnsi="Courier New" w:cs="Courier New"/>
+        </w:rPr>
+        <w:t>count</w:t>
+      </w:r>
+      <w:proofErr w:type="gramEnd"/>
+      <w:r>
+        <w:rPr>
+          <w:rFonts w:ascii="Courier New" w:hAnsi="Courier New" w:cs="Courier New"/>
+        </w:rPr>
+        <w:t xml:space="preserve"> = n(),</w:t>
+      </w:r>
+    </w:p>
+    <w:p>
+      <w:pPr>
+        <w:spacing w:after="0"/>
+        <w:rPr>
+          <w:rFonts w:ascii="Courier New" w:hAnsi="Courier New" w:cs="Courier New"/>
+        </w:rPr>
+      </w:pPr>
+      <w:r>
+        <w:rPr>
+          <w:rFonts w:ascii="Courier New" w:hAnsi="Courier New" w:cs="Courier New"/>
+        </w:rPr>
+        <w:t xml:space="preserve">        </w:t>
+      </w:r>
+      <w:proofErr w:type="gramStart"/>
+      <w:r>
+        <w:rPr>
+          <w:rFonts w:ascii="Courier New" w:hAnsi="Courier New" w:cs="Courier New"/>
+        </w:rPr>
+        <w:t>unique</w:t>
+      </w:r>
+      <w:proofErr w:type="gramEnd"/>
+      <w:r>
+        <w:rPr>
+          <w:rFonts w:ascii="Courier New" w:hAnsi="Courier New" w:cs="Courier New"/>
+        </w:rPr>
+        <w:t xml:space="preserve"> = </w:t>
+      </w:r>
+      <w:proofErr w:type="spellStart"/>
+      <w:r>
+        <w:rPr>
+          <w:rFonts w:ascii="Courier New" w:hAnsi="Courier New" w:cs="Courier New"/>
+        </w:rPr>
+        <w:t>n_distinct</w:t>
+      </w:r>
+      <w:proofErr w:type="spellEnd"/>
+      <w:r>
+        <w:rPr>
+          <w:rFonts w:ascii="Courier New" w:hAnsi="Courier New" w:cs="Courier New"/>
+        </w:rPr>
+        <w:t>(</w:t>
+      </w:r>
+      <w:proofErr w:type="spellStart"/>
+      <w:r>
+        <w:rPr>
+          <w:rFonts w:ascii="Courier New" w:hAnsi="Courier New" w:cs="Courier New"/>
+        </w:rPr>
+        <w:t>ip_id</w:t>
+      </w:r>
+      <w:proofErr w:type="spellEnd"/>
+      <w:r>
+        <w:rPr>
+          <w:rFonts w:ascii="Courier New" w:hAnsi="Courier New" w:cs="Courier New"/>
+        </w:rPr>
+        <w:t>),</w:t>
+      </w:r>
+    </w:p>
+    <w:p>
+      <w:pPr>
+        <w:spacing w:after="0"/>
+        <w:rPr>
+          <w:rFonts w:ascii="Courier New" w:hAnsi="Courier New" w:cs="Courier New"/>
+        </w:rPr>
+      </w:pPr>
+      <w:r>
+        <w:rPr>
+          <w:rFonts w:ascii="Courier New" w:hAnsi="Courier New" w:cs="Courier New"/>
+        </w:rPr>
+        <w:t xml:space="preserve">        </w:t>
+      </w:r>
+      <w:proofErr w:type="gramStart"/>
+      <w:r>
+        <w:rPr>
+          <w:rFonts w:ascii="Courier New" w:hAnsi="Courier New" w:cs="Courier New"/>
+        </w:rPr>
+        <w:t>countries</w:t>
+      </w:r>
+      <w:proofErr w:type="gramEnd"/>
+      <w:r>
+        <w:rPr>
+          <w:rFonts w:ascii="Courier New" w:hAnsi="Courier New" w:cs="Courier New"/>
+        </w:rPr>
+        <w:t xml:space="preserve"> = </w:t>
+      </w:r>
+      <w:proofErr w:type="spellStart"/>
+      <w:r>
+        <w:rPr>
+          <w:rFonts w:ascii="Courier New" w:hAnsi="Courier New" w:cs="Courier New"/>
+        </w:rPr>
+        <w:t>n_distinct</w:t>
+      </w:r>
+      <w:proofErr w:type="spellEnd"/>
+      <w:r>
+        <w:rPr>
+          <w:rFonts w:ascii="Courier New" w:hAnsi="Courier New" w:cs="Courier New"/>
+        </w:rPr>
+        <w:t>(country),</w:t>
+      </w:r>
+    </w:p>
+    <w:p>
+      <w:pPr>
+        <w:spacing w:after="0"/>
+        <w:rPr>
+          <w:rFonts w:ascii="Courier New" w:hAnsi="Courier New" w:cs="Courier New"/>
+        </w:rPr>
+      </w:pPr>
+      <w:r>
+        <w:rPr>
+          <w:rFonts w:ascii="Courier New" w:hAnsi="Courier New" w:cs="Courier New"/>
+        </w:rPr>
+        <w:t xml:space="preserve">        </w:t>
+      </w:r>
+      <w:proofErr w:type="spellStart"/>
+      <w:r>
+        <w:rPr>
+          <w:rFonts w:ascii="Courier New" w:hAnsi="Courier New" w:cs="Courier New"/>
+        </w:rPr>
+        <w:t>avg_bytes</w:t>
+      </w:r>
+      <w:proofErr w:type="spellEnd"/>
+      <w:r>
+        <w:rPr>
+          <w:rFonts w:ascii="Courier New" w:hAnsi="Courier New" w:cs="Courier New"/>
+        </w:rPr>
+        <w:t xml:space="preserve"> = </w:t>
+      </w:r>
+      <w:proofErr w:type="gramStart"/>
+      <w:r>
+        <w:rPr>
+          <w:rFonts w:ascii="Courier New" w:hAnsi="Courier New" w:cs="Courier New"/>
+        </w:rPr>
+        <w:t>mean(</w:t>
+      </w:r>
+      <w:proofErr w:type="gramEnd"/>
+      <w:r>
+        <w:rPr>
+          <w:rFonts w:ascii="Courier New" w:hAnsi="Courier New" w:cs="Courier New"/>
+        </w:rPr>
+        <w:t>size)</w:t>
+      </w:r>
+    </w:p>
+    <w:p>
+      <w:pPr>
+        <w:spacing w:after="0"/>
+        <w:rPr>
+          <w:rFonts w:ascii="Courier New" w:hAnsi="Courier New" w:cs="Courier New"/>
+        </w:rPr>
+      </w:pPr>
+      <w:r>
+        <w:rPr>
+          <w:rFonts w:ascii="Courier New" w:hAnsi="Courier New" w:cs="Courier New"/>
+        </w:rPr>
+        <w:t xml:space="preserve">      ),</w:t>
+      </w:r>
+    </w:p>
+    <w:p>
+      <w:pPr>
+        <w:spacing w:after="0"/>
+        <w:rPr>
+          <w:rFonts w:ascii="Courier New" w:hAnsi="Courier New" w:cs="Courier New"/>
+        </w:rPr>
+      </w:pPr>
+      <w:r>
+        <w:rPr>
+          <w:rFonts w:ascii="Courier New" w:hAnsi="Courier New" w:cs="Courier New"/>
+        </w:rPr>
+        <w:t xml:space="preserve">      </w:t>
+      </w:r>
+      <w:proofErr w:type="gramStart"/>
+      <w:r>
+        <w:rPr>
+          <w:rFonts w:ascii="Courier New" w:hAnsi="Courier New" w:cs="Courier New"/>
+        </w:rPr>
+        <w:t>countries</w:t>
+      </w:r>
+      <w:proofErr w:type="gramEnd"/>
+      <w:r>
+        <w:rPr>
+          <w:rFonts w:ascii="Courier New" w:hAnsi="Courier New" w:cs="Courier New"/>
+        </w:rPr>
+        <w:t xml:space="preserve"> &gt; 60</w:t>
+      </w:r>
+    </w:p>
+    <w:p>
+      <w:pPr>
+        <w:spacing w:after="0"/>
+        <w:rPr>
+          <w:rFonts w:ascii="Courier New" w:hAnsi="Courier New" w:cs="Courier New"/>
+        </w:rPr>
+      </w:pPr>
+      <w:r>
+        <w:rPr>
+          <w:rFonts w:ascii="Courier New" w:hAnsi="Courier New" w:cs="Courier New"/>
+        </w:rPr>
+        <w:t xml:space="preserve">    ),</w:t>
+      </w:r>
+    </w:p>
+    <w:p>
+      <w:pPr>
+        <w:spacing w:after="0"/>
+        <w:rPr>
+          <w:rFonts w:ascii="Courier New" w:hAnsi="Courier New" w:cs="Courier New"/>
+        </w:rPr>
+      </w:pPr>
+      <w:r>
+        <w:rPr>
+          <w:rFonts w:ascii="Courier New" w:hAnsi="Courier New" w:cs="Courier New"/>
+        </w:rPr>
+        <w:t xml:space="preserve">    </w:t>
+      </w:r>
+      <w:proofErr w:type="spellStart"/>
+      <w:proofErr w:type="gramStart"/>
+      <w:r>
+        <w:rPr>
+          <w:rFonts w:ascii="Courier New" w:hAnsi="Courier New" w:cs="Courier New"/>
+        </w:rPr>
+        <w:t>desc</w:t>
+      </w:r>
+      <w:proofErr w:type="spellEnd"/>
+      <w:r>
+        <w:rPr>
+          <w:rFonts w:ascii="Courier New" w:hAnsi="Courier New" w:cs="Courier New"/>
+        </w:rPr>
+        <w:t>(</w:t>
+      </w:r>
+      <w:proofErr w:type="gramEnd"/>
+      <w:r>
+        <w:rPr>
+          <w:rFonts w:ascii="Courier New" w:hAnsi="Courier New" w:cs="Courier New"/>
+        </w:rPr>
+        <w:t>countries),</w:t>
+      </w:r>
+    </w:p>
+    <w:p>
+      <w:pPr>
+        <w:spacing w:after="0"/>
+        <w:rPr>
+          <w:rFonts w:ascii="Courier New" w:hAnsi="Courier New" w:cs="Courier New"/>
+        </w:rPr>
+      </w:pPr>
+      <w:r>
+        <w:rPr>
+          <w:rFonts w:ascii="Courier New" w:hAnsi="Courier New" w:cs="Courier New"/>
+        </w:rPr>
+        <w:t xml:space="preserve">    </w:t>
+      </w:r>
+      <w:proofErr w:type="spellStart"/>
+      <w:r>
+        <w:rPr>
+          <w:rFonts w:ascii="Courier New" w:hAnsi="Courier New" w:cs="Courier New"/>
+        </w:rPr>
+        <w:t>avg_bytes</w:t>
+      </w:r>
+      <w:proofErr w:type="spellEnd"/>
+    </w:p>
+    <w:p>
+      <w:pPr>
+        <w:spacing w:after="0"/>
+        <w:rPr>
+          <w:rFonts w:ascii="Courier New" w:hAnsi="Courier New" w:cs="Courier New"/>
+        </w:rPr>
+      </w:pPr>
+      <w:r>
+        <w:rPr>
+          <w:rFonts w:ascii="Courier New" w:hAnsi="Courier New" w:cs="Courier New"/>
+        </w:rPr>
+        <w:t xml:space="preserve">  )</w:t>
+      </w:r>
+    </w:p>
+    <w:p>
+      <w:pPr>
+        <w:spacing w:after="0"/>
+        <w:rPr>
+          <w:rFonts w:ascii="Courier New" w:hAnsi="Courier New" w:cs="Courier New"/>
+        </w:rPr>
+      </w:pPr>
+    </w:p>
+    <w:p>
+      <w:pPr>
+        <w:spacing w:after="0"/>
+        <w:rPr>
+          <w:rFonts w:ascii="Courier New" w:hAnsi="Courier New" w:cs="Courier New"/>
+        </w:rPr>
+      </w:pPr>
+      <w:proofErr w:type="gramStart"/>
+      <w:r>
+        <w:rPr>
+          <w:rFonts w:ascii="Courier New" w:hAnsi="Courier New" w:cs="Courier New"/>
+        </w:rPr>
+        <w:t>print(</w:t>
+      </w:r>
+      <w:proofErr w:type="gramEnd"/>
+      <w:r>
+        <w:rPr>
+          <w:rFonts w:ascii="Courier New" w:hAnsi="Courier New" w:cs="Courier New"/>
+        </w:rPr>
+        <w:t>result2)</w:t>
+      </w:r>
+    </w:p>
+    <w:p/>
+    <w:p>
+      <w:r>
+        <w:t>Finally, with chaining operator: “then…” %</w:t>
+      </w:r>
+      <w:proofErr w:type="gramStart"/>
+      <w:r>
+        <w:t>&gt;%</w:t>
+      </w:r>
+      <w:proofErr w:type="gramEnd"/>
+    </w:p>
+    <w:p/>
+    <w:p>
+      <w:pPr>
+        <w:spacing w:after="0"/>
+        <w:rPr>
+          <w:rFonts w:ascii="Courier New" w:hAnsi="Courier New" w:cs="Courier New"/>
+        </w:rPr>
+      </w:pPr>
+      <w:r>
+        <w:rPr>
+          <w:rFonts w:ascii="Courier New" w:hAnsi="Courier New" w:cs="Courier New"/>
+        </w:rPr>
+        <w:t># Read the code below, but don't change anything. As</w:t>
+      </w:r>
+    </w:p>
+    <w:p>
+      <w:pPr>
+        <w:spacing w:after="0"/>
+        <w:rPr>
+          <w:rFonts w:ascii="Courier New" w:hAnsi="Courier New" w:cs="Courier New"/>
+        </w:rPr>
+      </w:pPr>
+      <w:r>
+        <w:rPr>
+          <w:rFonts w:ascii="Courier New" w:hAnsi="Courier New" w:cs="Courier New"/>
+        </w:rPr>
+        <w:t xml:space="preserve"># </w:t>
+      </w:r>
+      <w:proofErr w:type="gramStart"/>
+      <w:r>
+        <w:rPr>
+          <w:rFonts w:ascii="Courier New" w:hAnsi="Courier New" w:cs="Courier New"/>
+        </w:rPr>
+        <w:t>you</w:t>
+      </w:r>
+      <w:proofErr w:type="gramEnd"/>
+      <w:r>
+        <w:rPr>
+          <w:rFonts w:ascii="Courier New" w:hAnsi="Courier New" w:cs="Courier New"/>
+        </w:rPr>
+        <w:t xml:space="preserve"> read it, you can pronounce the %&gt;% operator as</w:t>
+      </w:r>
+    </w:p>
+    <w:p>
+      <w:pPr>
+        <w:spacing w:after="0"/>
+        <w:rPr>
+          <w:rFonts w:ascii="Courier New" w:hAnsi="Courier New" w:cs="Courier New"/>
+        </w:rPr>
+      </w:pPr>
+      <w:r>
+        <w:rPr>
+          <w:rFonts w:ascii="Courier New" w:hAnsi="Courier New" w:cs="Courier New"/>
+        </w:rPr>
+        <w:t xml:space="preserve"># </w:t>
+      </w:r>
+      <w:proofErr w:type="gramStart"/>
+      <w:r>
+        <w:rPr>
+          <w:rFonts w:ascii="Courier New" w:hAnsi="Courier New" w:cs="Courier New"/>
+        </w:rPr>
+        <w:t>the</w:t>
+      </w:r>
+      <w:proofErr w:type="gramEnd"/>
+      <w:r>
+        <w:rPr>
+          <w:rFonts w:ascii="Courier New" w:hAnsi="Courier New" w:cs="Courier New"/>
+        </w:rPr>
+        <w:t xml:space="preserve"> word 'then'.</w:t>
+      </w:r>
+    </w:p>
+    <w:p>
+      <w:pPr>
+        <w:spacing w:after="0"/>
+        <w:rPr>
+          <w:rFonts w:ascii="Courier New" w:hAnsi="Courier New" w:cs="Courier New"/>
+        </w:rPr>
+      </w:pPr>
+      <w:r>
+        <w:rPr>
+          <w:rFonts w:ascii="Courier New" w:hAnsi="Courier New" w:cs="Courier New"/>
+        </w:rPr>
+        <w:t>#</w:t>
+      </w:r>
+    </w:p>
+    <w:p>
+      <w:pPr>
+        <w:spacing w:after="0"/>
+        <w:rPr>
+          <w:rFonts w:ascii="Courier New" w:hAnsi="Courier New" w:cs="Courier New"/>
+        </w:rPr>
+      </w:pPr>
+      <w:r>
+        <w:rPr>
+          <w:rFonts w:ascii="Courier New" w:hAnsi="Courier New" w:cs="Courier New"/>
+        </w:rPr>
+        <w:t xml:space="preserve"># Type </w:t>
+      </w:r>
+      <w:proofErr w:type="gramStart"/>
+      <w:r>
+        <w:rPr>
+          <w:rFonts w:ascii="Courier New" w:hAnsi="Courier New" w:cs="Courier New"/>
+        </w:rPr>
+        <w:t>submit(</w:t>
+      </w:r>
+      <w:proofErr w:type="gramEnd"/>
+      <w:r>
+        <w:rPr>
+          <w:rFonts w:ascii="Courier New" w:hAnsi="Courier New" w:cs="Courier New"/>
+        </w:rPr>
+        <w:t>) when you think you understand</w:t>
+      </w:r>
+    </w:p>
+    <w:p>
+      <w:pPr>
+        <w:spacing w:after="0"/>
+        <w:rPr>
+          <w:rFonts w:ascii="Courier New" w:hAnsi="Courier New" w:cs="Courier New"/>
+        </w:rPr>
+      </w:pPr>
+      <w:r>
+        <w:rPr>
+          <w:rFonts w:ascii="Courier New" w:hAnsi="Courier New" w:cs="Courier New"/>
+        </w:rPr>
+        <w:t xml:space="preserve"># </w:t>
+      </w:r>
+      <w:proofErr w:type="gramStart"/>
+      <w:r>
+        <w:rPr>
+          <w:rFonts w:ascii="Courier New" w:hAnsi="Courier New" w:cs="Courier New"/>
+        </w:rPr>
+        <w:t>everything</w:t>
+      </w:r>
+      <w:proofErr w:type="gramEnd"/>
+      <w:r>
+        <w:rPr>
+          <w:rFonts w:ascii="Courier New" w:hAnsi="Courier New" w:cs="Courier New"/>
+        </w:rPr>
+        <w:t xml:space="preserve"> here.</w:t>
+      </w:r>
+    </w:p>
+    <w:p>
+      <w:pPr>
+        <w:spacing w:after="0"/>
+        <w:rPr>
+          <w:rFonts w:ascii="Courier New" w:hAnsi="Courier New" w:cs="Courier New"/>
+        </w:rPr>
+      </w:pPr>
+    </w:p>
+    <w:p>
+      <w:pPr>
+        <w:spacing w:after="0"/>
+        <w:rPr>
+          <w:rFonts w:ascii="Courier New" w:hAnsi="Courier New" w:cs="Courier New"/>
+        </w:rPr>
+      </w:pPr>
+      <w:r>
+        <w:rPr>
+          <w:rFonts w:ascii="Courier New" w:hAnsi="Courier New" w:cs="Courier New"/>
+        </w:rPr>
+        <w:t>result3 &lt;-</w:t>
+      </w:r>
+    </w:p>
+    <w:p>
+      <w:pPr>
+        <w:spacing w:after="0"/>
+        <w:rPr>
+          <w:rFonts w:ascii="Courier New" w:hAnsi="Courier New" w:cs="Courier New"/>
+        </w:rPr>
+      </w:pPr>
+      <w:r>
+        <w:rPr>
+          <w:rFonts w:ascii="Courier New" w:hAnsi="Courier New" w:cs="Courier New"/>
+        </w:rPr>
+        <w:lastRenderedPageBreak/>
+        <w:t xml:space="preserve">  </w:t>
+      </w:r>
+      <w:proofErr w:type="spellStart"/>
+      <w:proofErr w:type="gramStart"/>
+      <w:r>
+        <w:rPr>
+          <w:rFonts w:ascii="Courier New" w:hAnsi="Courier New" w:cs="Courier New"/>
+        </w:rPr>
+        <w:t>cran</w:t>
+      </w:r>
+      <w:proofErr w:type="spellEnd"/>
+      <w:proofErr w:type="gramEnd"/>
+      <w:r>
+        <w:rPr>
+          <w:rFonts w:ascii="Courier New" w:hAnsi="Courier New" w:cs="Courier New"/>
+        </w:rPr>
+        <w:t xml:space="preserve"> %&gt;%</w:t>
+      </w:r>
+    </w:p>
+    <w:p>
+      <w:pPr>
+        <w:spacing w:after="0"/>
+        <w:rPr>
+          <w:rFonts w:ascii="Courier New" w:hAnsi="Courier New" w:cs="Courier New"/>
+        </w:rPr>
+      </w:pPr>
+      <w:r>
+        <w:rPr>
+          <w:rFonts w:ascii="Courier New" w:hAnsi="Courier New" w:cs="Courier New"/>
+        </w:rPr>
+        <w:t xml:space="preserve">  </w:t>
+      </w:r>
+      <w:proofErr w:type="spellStart"/>
+      <w:r>
+        <w:rPr>
+          <w:rFonts w:ascii="Courier New" w:hAnsi="Courier New" w:cs="Courier New"/>
+        </w:rPr>
+        <w:t>group_</w:t>
+      </w:r>
+      <w:proofErr w:type="gramStart"/>
+      <w:r>
+        <w:rPr>
+          <w:rFonts w:ascii="Courier New" w:hAnsi="Courier New" w:cs="Courier New"/>
+        </w:rPr>
+        <w:t>by</w:t>
+      </w:r>
+      <w:proofErr w:type="spellEnd"/>
+      <w:r>
+        <w:rPr>
+          <w:rFonts w:ascii="Courier New" w:hAnsi="Courier New" w:cs="Courier New"/>
+        </w:rPr>
+        <w:t>(</w:t>
+      </w:r>
+      <w:proofErr w:type="gramEnd"/>
+      <w:r>
+        <w:rPr>
+          <w:rFonts w:ascii="Courier New" w:hAnsi="Courier New" w:cs="Courier New"/>
+        </w:rPr>
+        <w:t>package) %&gt;%</w:t>
+      </w:r>
+    </w:p>
+    <w:p>
+      <w:pPr>
+        <w:spacing w:after="0"/>
+        <w:rPr>
+          <w:rFonts w:ascii="Courier New" w:hAnsi="Courier New" w:cs="Courier New"/>
+        </w:rPr>
+      </w:pPr>
+      <w:r>
+        <w:rPr>
+          <w:rFonts w:ascii="Courier New" w:hAnsi="Courier New" w:cs="Courier New"/>
+        </w:rPr>
+        <w:t xml:space="preserve">  </w:t>
+      </w:r>
+      <w:proofErr w:type="gramStart"/>
+      <w:r>
+        <w:rPr>
+          <w:rFonts w:ascii="Courier New" w:hAnsi="Courier New" w:cs="Courier New"/>
+        </w:rPr>
+        <w:t>summarize(</w:t>
+      </w:r>
+      <w:proofErr w:type="gramEnd"/>
+      <w:r>
+        <w:rPr>
+          <w:rFonts w:ascii="Courier New" w:hAnsi="Courier New" w:cs="Courier New"/>
+        </w:rPr>
+        <w:t>count = n(),</w:t>
+      </w:r>
+    </w:p>
+    <w:p>
+      <w:pPr>
+        <w:spacing w:after="0"/>
+        <w:rPr>
+          <w:rFonts w:ascii="Courier New" w:hAnsi="Courier New" w:cs="Courier New"/>
+        </w:rPr>
+      </w:pPr>
+      <w:r>
+        <w:rPr>
+          <w:rFonts w:ascii="Courier New" w:hAnsi="Courier New" w:cs="Courier New"/>
+        </w:rPr>
+        <w:t xml:space="preserve">            </w:t>
+      </w:r>
+      <w:proofErr w:type="gramStart"/>
+      <w:r>
+        <w:rPr>
+          <w:rFonts w:ascii="Courier New" w:hAnsi="Courier New" w:cs="Courier New"/>
+        </w:rPr>
+        <w:t>unique</w:t>
+      </w:r>
+      <w:proofErr w:type="gramEnd"/>
+      <w:r>
+        <w:rPr>
+          <w:rFonts w:ascii="Courier New" w:hAnsi="Courier New" w:cs="Courier New"/>
+        </w:rPr>
+        <w:t xml:space="preserve"> = </w:t>
+      </w:r>
+      <w:proofErr w:type="spellStart"/>
+      <w:r>
+        <w:rPr>
+          <w:rFonts w:ascii="Courier New" w:hAnsi="Courier New" w:cs="Courier New"/>
+        </w:rPr>
+        <w:t>n_distinct</w:t>
+      </w:r>
+      <w:proofErr w:type="spellEnd"/>
+      <w:r>
+        <w:rPr>
+          <w:rFonts w:ascii="Courier New" w:hAnsi="Courier New" w:cs="Courier New"/>
+        </w:rPr>
+        <w:t>(</w:t>
+      </w:r>
+      <w:proofErr w:type="spellStart"/>
+      <w:r>
+        <w:rPr>
+          <w:rFonts w:ascii="Courier New" w:hAnsi="Courier New" w:cs="Courier New"/>
+        </w:rPr>
+        <w:t>ip_id</w:t>
+      </w:r>
+      <w:proofErr w:type="spellEnd"/>
+      <w:r>
+        <w:rPr>
+          <w:rFonts w:ascii="Courier New" w:hAnsi="Courier New" w:cs="Courier New"/>
+        </w:rPr>
+        <w:t>),</w:t>
+      </w:r>
+    </w:p>
+    <w:p>
+      <w:pPr>
+        <w:spacing w:after="0"/>
+        <w:rPr>
+          <w:rFonts w:ascii="Courier New" w:hAnsi="Courier New" w:cs="Courier New"/>
+        </w:rPr>
+      </w:pPr>
+      <w:r>
+        <w:rPr>
+          <w:rFonts w:ascii="Courier New" w:hAnsi="Courier New" w:cs="Courier New"/>
+        </w:rPr>
+        <w:t xml:space="preserve">            </w:t>
+      </w:r>
+      <w:proofErr w:type="gramStart"/>
+      <w:r>
+        <w:rPr>
+          <w:rFonts w:ascii="Courier New" w:hAnsi="Courier New" w:cs="Courier New"/>
+        </w:rPr>
+        <w:t>countries</w:t>
+      </w:r>
+      <w:proofErr w:type="gramEnd"/>
+      <w:r>
+        <w:rPr>
+          <w:rFonts w:ascii="Courier New" w:hAnsi="Courier New" w:cs="Courier New"/>
+        </w:rPr>
+        <w:t xml:space="preserve"> = </w:t>
+      </w:r>
+      <w:proofErr w:type="spellStart"/>
+      <w:r>
+        <w:rPr>
+          <w:rFonts w:ascii="Courier New" w:hAnsi="Courier New" w:cs="Courier New"/>
+        </w:rPr>
+        <w:t>n_distinct</w:t>
+      </w:r>
+      <w:proofErr w:type="spellEnd"/>
+      <w:r>
+        <w:rPr>
+          <w:rFonts w:ascii="Courier New" w:hAnsi="Courier New" w:cs="Courier New"/>
+        </w:rPr>
+        <w:t>(country),</w:t>
+      </w:r>
+    </w:p>
+    <w:p>
+      <w:pPr>
+        <w:spacing w:after="0"/>
+        <w:rPr>
+          <w:rFonts w:ascii="Courier New" w:hAnsi="Courier New" w:cs="Courier New"/>
+        </w:rPr>
+      </w:pPr>
+      <w:r>
+        <w:rPr>
+          <w:rFonts w:ascii="Courier New" w:hAnsi="Courier New" w:cs="Courier New"/>
+        </w:rPr>
+        <w:t xml:space="preserve">            </w:t>
+      </w:r>
+      <w:proofErr w:type="spellStart"/>
+      <w:r>
+        <w:rPr>
+          <w:rFonts w:ascii="Courier New" w:hAnsi="Courier New" w:cs="Courier New"/>
+        </w:rPr>
+        <w:t>avg_bytes</w:t>
+      </w:r>
+      <w:proofErr w:type="spellEnd"/>
+      <w:r>
+        <w:rPr>
+          <w:rFonts w:ascii="Courier New" w:hAnsi="Courier New" w:cs="Courier New"/>
+        </w:rPr>
+        <w:t xml:space="preserve"> = </w:t>
+      </w:r>
+      <w:proofErr w:type="gramStart"/>
+      <w:r>
+        <w:rPr>
+          <w:rFonts w:ascii="Courier New" w:hAnsi="Courier New" w:cs="Courier New"/>
+        </w:rPr>
+        <w:t>mean(</w:t>
+      </w:r>
+      <w:proofErr w:type="gramEnd"/>
+      <w:r>
+        <w:rPr>
+          <w:rFonts w:ascii="Courier New" w:hAnsi="Courier New" w:cs="Courier New"/>
+        </w:rPr>
+        <w:t>size)</w:t>
+      </w:r>
+    </w:p>
+    <w:p>
+      <w:pPr>
+        <w:spacing w:after="0"/>
+        <w:rPr>
+          <w:rFonts w:ascii="Courier New" w:hAnsi="Courier New" w:cs="Courier New"/>
+        </w:rPr>
+      </w:pPr>
+      <w:r>
+        <w:rPr>
+          <w:rFonts w:ascii="Courier New" w:hAnsi="Courier New" w:cs="Courier New"/>
+        </w:rPr>
+        <w:t xml:space="preserve">  ) %&gt;%</w:t>
+      </w:r>
+    </w:p>
+    <w:p>
+      <w:pPr>
+        <w:spacing w:after="0"/>
+        <w:rPr>
+          <w:rFonts w:ascii="Courier New" w:hAnsi="Courier New" w:cs="Courier New"/>
+        </w:rPr>
+      </w:pPr>
+      <w:r>
+        <w:rPr>
+          <w:rFonts w:ascii="Courier New" w:hAnsi="Courier New" w:cs="Courier New"/>
+        </w:rPr>
+        <w:t xml:space="preserve">  </w:t>
+      </w:r>
+      <w:proofErr w:type="gramStart"/>
+      <w:r>
+        <w:rPr>
+          <w:rFonts w:ascii="Courier New" w:hAnsi="Courier New" w:cs="Courier New"/>
+        </w:rPr>
+        <w:t>filter(</w:t>
+      </w:r>
+      <w:proofErr w:type="gramEnd"/>
+      <w:r>
+        <w:rPr>
+          <w:rFonts w:ascii="Courier New" w:hAnsi="Courier New" w:cs="Courier New"/>
+        </w:rPr>
+        <w:t>countries &gt; 60) %&gt;%</w:t>
+      </w:r>
+    </w:p>
+    <w:p>
+      <w:pPr>
+        <w:spacing w:after="0"/>
+        <w:rPr>
+          <w:rFonts w:ascii="Courier New" w:hAnsi="Courier New" w:cs="Courier New"/>
+        </w:rPr>
+      </w:pPr>
+      <w:r>
+        <w:rPr>
+          <w:rFonts w:ascii="Courier New" w:hAnsi="Courier New" w:cs="Courier New"/>
+        </w:rPr>
+        <w:t xml:space="preserve">  </w:t>
+      </w:r>
+      <w:proofErr w:type="gramStart"/>
+      <w:r>
+        <w:rPr>
+          <w:rFonts w:ascii="Courier New" w:hAnsi="Courier New" w:cs="Courier New"/>
+        </w:rPr>
+        <w:t>arrange(</w:t>
+      </w:r>
+      <w:proofErr w:type="spellStart"/>
+      <w:proofErr w:type="gramEnd"/>
+      <w:r>
+        <w:rPr>
+          <w:rFonts w:ascii="Courier New" w:hAnsi="Courier New" w:cs="Courier New"/>
+        </w:rPr>
+        <w:t>desc</w:t>
+      </w:r>
+      <w:proofErr w:type="spellEnd"/>
+      <w:r>
+        <w:rPr>
+          <w:rFonts w:ascii="Courier New" w:hAnsi="Courier New" w:cs="Courier New"/>
+        </w:rPr>
+        <w:t xml:space="preserve">(countries), </w:t>
+      </w:r>
+      <w:proofErr w:type="spellStart"/>
+      <w:r>
+        <w:rPr>
+          <w:rFonts w:ascii="Courier New" w:hAnsi="Courier New" w:cs="Courier New"/>
+        </w:rPr>
+        <w:t>avg_bytes</w:t>
+      </w:r>
+      <w:proofErr w:type="spellEnd"/>
+      <w:r>
+        <w:rPr>
+          <w:rFonts w:ascii="Courier New" w:hAnsi="Courier New" w:cs="Courier New"/>
+        </w:rPr>
+        <w:t>)</w:t>
+      </w:r>
+    </w:p>
+    <w:p>
+      <w:pPr>
+        <w:spacing w:after="0"/>
+        <w:rPr>
+          <w:rFonts w:ascii="Courier New" w:hAnsi="Courier New" w:cs="Courier New"/>
+        </w:rPr>
+      </w:pPr>
+    </w:p>
+    <w:p>
+      <w:pPr>
+        <w:spacing w:after="0"/>
+        <w:rPr>
+          <w:rFonts w:ascii="Courier New" w:hAnsi="Courier New" w:cs="Courier New"/>
+        </w:rPr>
+      </w:pPr>
+      <w:r>
+        <w:rPr>
+          <w:rFonts w:ascii="Courier New" w:hAnsi="Courier New" w:cs="Courier New"/>
+        </w:rPr>
+        <w:t># Print result to console</w:t>
+      </w:r>
+    </w:p>
+    <w:p>
+      <w:pPr>
+        <w:spacing w:after="0"/>
+        <w:rPr>
+          <w:rFonts w:ascii="Courier New" w:hAnsi="Courier New" w:cs="Courier New"/>
+        </w:rPr>
+      </w:pPr>
+      <w:proofErr w:type="gramStart"/>
+      <w:r>
+        <w:rPr>
+          <w:rFonts w:ascii="Courier New" w:hAnsi="Courier New" w:cs="Courier New"/>
+        </w:rPr>
+        <w:t>print(</w:t>
+      </w:r>
+      <w:proofErr w:type="gramEnd"/>
+      <w:r>
+        <w:rPr>
+          <w:rFonts w:ascii="Courier New" w:hAnsi="Courier New" w:cs="Courier New"/>
+        </w:rPr>
+        <w:t>result3)</w:t>
+      </w:r>
+    </w:p>
+    <w:p/>
+    <w:p>
+      <w:r>
+        <w:t xml:space="preserve">Final bit, pulls a lot of stuff together about how to use </w:t>
+      </w:r>
+      <w:proofErr w:type="spellStart"/>
+      <w:r>
+        <w:t>dplyr</w:t>
+      </w:r>
+      <w:proofErr w:type="spellEnd"/>
+      <w:r>
+        <w:t xml:space="preserve"> package.</w:t>
+      </w:r>
+    </w:p>
+    <w:p>
+      <w:pPr>
+        <w:spacing w:after="0"/>
+        <w:rPr>
+          <w:rFonts w:ascii="Courier New" w:hAnsi="Courier New" w:cs="Courier New"/>
+        </w:rPr>
+      </w:pPr>
+      <w:proofErr w:type="spellStart"/>
+      <w:proofErr w:type="gramStart"/>
+      <w:r>
+        <w:rPr>
+          <w:rFonts w:ascii="Courier New" w:hAnsi="Courier New" w:cs="Courier New"/>
+        </w:rPr>
+        <w:t>cran</w:t>
+      </w:r>
+      <w:proofErr w:type="spellEnd"/>
+      <w:proofErr w:type="gramEnd"/>
+      <w:r>
+        <w:rPr>
+          <w:rFonts w:ascii="Courier New" w:hAnsi="Courier New" w:cs="Courier New"/>
+        </w:rPr>
+        <w:t xml:space="preserve"> %&gt;%</w:t>
+      </w:r>
+    </w:p>
+    <w:p>
+      <w:pPr>
+        <w:spacing w:after="0"/>
+        <w:rPr>
+          <w:rFonts w:ascii="Courier New" w:hAnsi="Courier New" w:cs="Courier New"/>
+        </w:rPr>
+      </w:pPr>
+      <w:r>
+        <w:rPr>
+          <w:rFonts w:ascii="Courier New" w:hAnsi="Courier New" w:cs="Courier New"/>
+        </w:rPr>
+        <w:t xml:space="preserve">  </w:t>
+      </w:r>
+      <w:proofErr w:type="gramStart"/>
+      <w:r>
+        <w:rPr>
+          <w:rFonts w:ascii="Courier New" w:hAnsi="Courier New" w:cs="Courier New"/>
+        </w:rPr>
+        <w:t>select(</w:t>
+      </w:r>
+      <w:proofErr w:type="spellStart"/>
+      <w:proofErr w:type="gramEnd"/>
+      <w:r>
+        <w:rPr>
+          <w:rFonts w:ascii="Courier New" w:hAnsi="Courier New" w:cs="Courier New"/>
+        </w:rPr>
+        <w:t>ip_id</w:t>
+      </w:r>
+      <w:proofErr w:type="spellEnd"/>
+      <w:r>
+        <w:rPr>
+          <w:rFonts w:ascii="Courier New" w:hAnsi="Courier New" w:cs="Courier New"/>
+        </w:rPr>
+        <w:t>, country, package, size) %&gt;%</w:t>
+      </w:r>
+    </w:p>
+    <w:p>
+      <w:pPr>
+        <w:spacing w:after="0"/>
+        <w:rPr>
+          <w:rFonts w:ascii="Courier New" w:hAnsi="Courier New" w:cs="Courier New"/>
+        </w:rPr>
+      </w:pPr>
+      <w:r>
+        <w:rPr>
+          <w:rFonts w:ascii="Courier New" w:hAnsi="Courier New" w:cs="Courier New"/>
+        </w:rPr>
+        <w:t xml:space="preserve">  </w:t>
+      </w:r>
+      <w:proofErr w:type="gramStart"/>
+      <w:r>
+        <w:rPr>
+          <w:rFonts w:ascii="Courier New" w:hAnsi="Courier New" w:cs="Courier New"/>
+        </w:rPr>
+        <w:t>mutate(</w:t>
+      </w:r>
+      <w:proofErr w:type="spellStart"/>
+      <w:proofErr w:type="gramEnd"/>
+      <w:r>
+        <w:rPr>
+          <w:rFonts w:ascii="Courier New" w:hAnsi="Courier New" w:cs="Courier New"/>
+        </w:rPr>
+        <w:t>size_mb</w:t>
+      </w:r>
+      <w:proofErr w:type="spellEnd"/>
+      <w:r>
+        <w:rPr>
+          <w:rFonts w:ascii="Courier New" w:hAnsi="Courier New" w:cs="Courier New"/>
+        </w:rPr>
+        <w:t xml:space="preserve"> = size / 2^20) %&gt;%</w:t>
+      </w:r>
+    </w:p>
+    <w:p>
+      <w:pPr>
+        <w:spacing w:after="0"/>
+        <w:rPr>
+          <w:rFonts w:ascii="Courier New" w:hAnsi="Courier New" w:cs="Courier New"/>
+        </w:rPr>
+      </w:pPr>
+      <w:r>
+        <w:rPr>
+          <w:rFonts w:ascii="Courier New" w:hAnsi="Courier New" w:cs="Courier New"/>
+        </w:rPr>
+        <w:t xml:space="preserve">  </w:t>
+      </w:r>
+      <w:proofErr w:type="gramStart"/>
+      <w:r>
+        <w:rPr>
+          <w:rFonts w:ascii="Courier New" w:hAnsi="Courier New" w:cs="Courier New"/>
+        </w:rPr>
+        <w:t>filter(</w:t>
+      </w:r>
+      <w:proofErr w:type="spellStart"/>
+      <w:proofErr w:type="gramEnd"/>
+      <w:r>
+        <w:rPr>
+          <w:rFonts w:ascii="Courier New" w:hAnsi="Courier New" w:cs="Courier New"/>
+        </w:rPr>
+        <w:t>size_mb</w:t>
+      </w:r>
+      <w:proofErr w:type="spellEnd"/>
+      <w:r>
+        <w:rPr>
+          <w:rFonts w:ascii="Courier New" w:hAnsi="Courier New" w:cs="Courier New"/>
+        </w:rPr>
+        <w:t xml:space="preserve"> &lt;= 0.5) %&gt;%</w:t>
+      </w:r>
+    </w:p>
+    <w:p>
+      <w:pPr>
+        <w:spacing w:after="0"/>
+        <w:rPr>
+          <w:rFonts w:ascii="Courier New" w:hAnsi="Courier New" w:cs="Courier New"/>
+        </w:rPr>
+      </w:pPr>
+      <w:r>
+        <w:rPr>
+          <w:rFonts w:ascii="Courier New" w:hAnsi="Courier New" w:cs="Courier New"/>
+        </w:rPr>
+        <w:t xml:space="preserve">  </w:t>
+      </w:r>
+      <w:proofErr w:type="gramStart"/>
+      <w:r>
+        <w:rPr>
+          <w:rFonts w:ascii="Courier New" w:hAnsi="Courier New" w:cs="Courier New"/>
+        </w:rPr>
+        <w:t>arrange(</w:t>
+      </w:r>
+      <w:proofErr w:type="spellStart"/>
+      <w:proofErr w:type="gramEnd"/>
+      <w:r>
+        <w:rPr>
+          <w:rFonts w:ascii="Courier New" w:hAnsi="Courier New" w:cs="Courier New"/>
+        </w:rPr>
+        <w:t>desc</w:t>
+      </w:r>
+      <w:proofErr w:type="spellEnd"/>
+      <w:r>
+        <w:rPr>
+          <w:rFonts w:ascii="Courier New" w:hAnsi="Courier New" w:cs="Courier New"/>
+        </w:rPr>
+        <w:t>(</w:t>
+      </w:r>
+      <w:proofErr w:type="spellStart"/>
+      <w:r>
+        <w:rPr>
+          <w:rFonts w:ascii="Courier New" w:hAnsi="Courier New" w:cs="Courier New"/>
+        </w:rPr>
+        <w:t>size_mb</w:t>
+      </w:r>
+      <w:proofErr w:type="spellEnd"/>
+      <w:r>
+        <w:rPr>
+          <w:rFonts w:ascii="Courier New" w:hAnsi="Courier New" w:cs="Courier New"/>
+        </w:rPr>
+        <w:t>)) %&gt;%</w:t>
+      </w:r>
+    </w:p>
+    <w:p>
+      <w:pPr>
+        <w:spacing w:after="0"/>
+        <w:rPr>
+          <w:rFonts w:ascii="Courier New" w:hAnsi="Courier New" w:cs="Courier New"/>
+        </w:rPr>
+      </w:pPr>
+      <w:r>
+        <w:rPr>
+          <w:rFonts w:ascii="Courier New" w:hAnsi="Courier New" w:cs="Courier New"/>
+        </w:rPr>
+        <w:t xml:space="preserve">  </w:t>
+      </w:r>
+      <w:proofErr w:type="gramStart"/>
+      <w:r>
+        <w:rPr>
+          <w:rFonts w:ascii="Courier New" w:hAnsi="Courier New" w:cs="Courier New"/>
+        </w:rPr>
+        <w:t>print()</w:t>
+      </w:r>
+      <w:proofErr w:type="gramEnd"/>
+    </w:p>
+    <w:p/>
+    <w:p>
+      <w:r>
+        <w:t>Messy Data:</w:t>
+      </w:r>
+    </w:p>
+    <w:p>
+      <w:pPr>
+        <w:spacing w:after="0"/>
+        <w:rPr>
+          <w:rFonts w:ascii="Courier New" w:hAnsi="Courier New" w:cs="Courier New"/>
+        </w:rPr>
+      </w:pPr>
+      <w:r>
+        <w:rPr>
+          <w:rFonts w:ascii="Courier New" w:hAnsi="Courier New" w:cs="Courier New"/>
+        </w:rPr>
+        <w:t xml:space="preserve">&gt; </w:t>
+      </w:r>
+      <w:proofErr w:type="gramStart"/>
+      <w:r>
+        <w:rPr>
+          <w:rFonts w:ascii="Courier New" w:hAnsi="Courier New" w:cs="Courier New"/>
+        </w:rPr>
+        <w:t>students</w:t>
+      </w:r>
+      <w:proofErr w:type="gramEnd"/>
+    </w:p>
+    <w:p>
+      <w:pPr>
+        <w:spacing w:after="0"/>
+        <w:rPr>
+          <w:rFonts w:ascii="Courier New" w:hAnsi="Courier New" w:cs="Courier New"/>
+        </w:rPr>
+      </w:pPr>
+      <w:r>
+        <w:rPr>
+          <w:rFonts w:ascii="Courier New" w:hAnsi="Courier New" w:cs="Courier New"/>
+        </w:rPr>
+        <w:t xml:space="preserve">  </w:t>
+      </w:r>
+      <w:proofErr w:type="gramStart"/>
+      <w:r>
+        <w:rPr>
+          <w:rFonts w:ascii="Courier New" w:hAnsi="Courier New" w:cs="Courier New"/>
+        </w:rPr>
+        <w:t>grade</w:t>
+      </w:r>
+      <w:proofErr w:type="gramEnd"/>
+      <w:r>
+        <w:rPr>
+          <w:rFonts w:ascii="Courier New" w:hAnsi="Courier New" w:cs="Courier New"/>
+        </w:rPr>
+        <w:t xml:space="preserve"> male female</w:t>
+      </w:r>
+    </w:p>
+    <w:p>
+      <w:pPr>
+        <w:spacing w:after="0"/>
+        <w:rPr>
+          <w:rFonts w:ascii="Courier New" w:hAnsi="Courier New" w:cs="Courier New"/>
+        </w:rPr>
+      </w:pPr>
+      <w:r>
+        <w:rPr>
+          <w:rFonts w:ascii="Courier New" w:hAnsi="Courier New" w:cs="Courier New"/>
+        </w:rPr>
+        <w:t>1     A    1      5</w:t>
+      </w:r>
+    </w:p>
+    <w:p>
+      <w:pPr>
+        <w:spacing w:after="0"/>
+        <w:rPr>
+          <w:rFonts w:ascii="Courier New" w:hAnsi="Courier New" w:cs="Courier New"/>
+        </w:rPr>
+      </w:pPr>
+      <w:r>
+        <w:rPr>
+          <w:rFonts w:ascii="Courier New" w:hAnsi="Courier New" w:cs="Courier New"/>
+        </w:rPr>
+        <w:t>2     B    5      0</w:t>
+      </w:r>
+    </w:p>
+    <w:p>
+      <w:pPr>
+        <w:spacing w:after="0"/>
+        <w:rPr>
+          <w:rFonts w:ascii="Courier New" w:hAnsi="Courier New" w:cs="Courier New"/>
+        </w:rPr>
+      </w:pPr>
+      <w:r>
+        <w:rPr>
+          <w:rFonts w:ascii="Courier New" w:hAnsi="Courier New" w:cs="Courier New"/>
+        </w:rPr>
+        <w:t>3     C    5      2</w:t>
+      </w:r>
+    </w:p>
+    <w:p>
+      <w:pPr>
+        <w:spacing w:after="0"/>
+        <w:rPr>
+          <w:rFonts w:ascii="Courier New" w:hAnsi="Courier New" w:cs="Courier New"/>
+        </w:rPr>
+      </w:pPr>
+      <w:r>
+        <w:rPr>
+          <w:rFonts w:ascii="Courier New" w:hAnsi="Courier New" w:cs="Courier New"/>
+        </w:rPr>
+        <w:t>4     D    5      5</w:t>
+      </w:r>
+    </w:p>
+    <w:p>
+      <w:pPr>
+        <w:spacing w:after="0"/>
+        <w:rPr>
+          <w:rFonts w:ascii="Courier New" w:hAnsi="Courier New" w:cs="Courier New"/>
+        </w:rPr>
+      </w:pPr>
+      <w:r>
+        <w:rPr>
+          <w:rFonts w:ascii="Courier New" w:hAnsi="Courier New" w:cs="Courier New"/>
+        </w:rPr>
+        <w:t>5     E    7      4</w:t>
+      </w:r>
+    </w:p>
+    <w:p>
+      <w:pPr>
+        <w:spacing w:after="0"/>
+        <w:rPr>
+          <w:rFonts w:ascii="Courier New" w:hAnsi="Courier New" w:cs="Courier New"/>
+        </w:rPr>
+      </w:pPr>
+    </w:p>
+    <w:p>
+      <w:pPr>
+        <w:spacing w:after="0"/>
+        <w:rPr>
+          <w:rFonts w:ascii="Courier New" w:hAnsi="Courier New" w:cs="Courier New"/>
+        </w:rPr>
+      </w:pPr>
+      <w:proofErr w:type="gramStart"/>
+      <w:r>
+        <w:rPr>
+          <w:rFonts w:ascii="Courier New" w:hAnsi="Courier New" w:cs="Courier New"/>
+        </w:rPr>
+        <w:t>gather(</w:t>
+      </w:r>
+      <w:proofErr w:type="gramEnd"/>
+      <w:r>
+        <w:rPr>
+          <w:rFonts w:ascii="Courier New" w:hAnsi="Courier New" w:cs="Courier New"/>
+        </w:rPr>
+        <w:t>students, sex, count, -grade)</w:t>
+      </w:r>
+    </w:p>
+    <w:p>
+      <w:pPr>
+        <w:spacing w:after="0"/>
+        <w:rPr>
+          <w:rFonts w:ascii="Courier New" w:hAnsi="Courier New" w:cs="Courier New"/>
+        </w:rPr>
+      </w:pPr>
+      <w:r>
+        <w:rPr>
+          <w:rFonts w:ascii="Courier New" w:hAnsi="Courier New" w:cs="Courier New"/>
+        </w:rPr>
+        <w:t xml:space="preserve">   </w:t>
+      </w:r>
+      <w:proofErr w:type="gramStart"/>
+      <w:r>
+        <w:rPr>
+          <w:rFonts w:ascii="Courier New" w:hAnsi="Courier New" w:cs="Courier New"/>
+        </w:rPr>
+        <w:t>grade</w:t>
+      </w:r>
+      <w:proofErr w:type="gramEnd"/>
+      <w:r>
+        <w:rPr>
+          <w:rFonts w:ascii="Courier New" w:hAnsi="Courier New" w:cs="Courier New"/>
+        </w:rPr>
+        <w:t xml:space="preserve">    sex count</w:t>
+      </w:r>
+    </w:p>
+    <w:p>
+      <w:pPr>
+        <w:spacing w:after="0"/>
+        <w:rPr>
+          <w:rFonts w:ascii="Courier New" w:hAnsi="Courier New" w:cs="Courier New"/>
+        </w:rPr>
+      </w:pPr>
+      <w:r>
+        <w:rPr>
+          <w:rFonts w:ascii="Courier New" w:hAnsi="Courier New" w:cs="Courier New"/>
+        </w:rPr>
+        <w:t>1      A   male     1</w:t>
+      </w:r>
+    </w:p>
+    <w:p>
+      <w:pPr>
+        <w:spacing w:after="0"/>
+        <w:rPr>
+          <w:rFonts w:ascii="Courier New" w:hAnsi="Courier New" w:cs="Courier New"/>
+        </w:rPr>
+      </w:pPr>
+      <w:r>
+        <w:rPr>
+          <w:rFonts w:ascii="Courier New" w:hAnsi="Courier New" w:cs="Courier New"/>
+        </w:rPr>
+        <w:t>2      B   male     5</w:t>
+      </w:r>
+    </w:p>
+    <w:p>
+      <w:pPr>
+        <w:spacing w:after="0"/>
+        <w:rPr>
+          <w:rFonts w:ascii="Courier New" w:hAnsi="Courier New" w:cs="Courier New"/>
+        </w:rPr>
+      </w:pPr>
+      <w:r>
+        <w:rPr>
+          <w:rFonts w:ascii="Courier New" w:hAnsi="Courier New" w:cs="Courier New"/>
+        </w:rPr>
+        <w:t>3      C   male     5</w:t>
+      </w:r>
+    </w:p>
+    <w:p>
+      <w:pPr>
+        <w:spacing w:after="0"/>
+        <w:rPr>
+          <w:rFonts w:ascii="Courier New" w:hAnsi="Courier New" w:cs="Courier New"/>
+        </w:rPr>
+      </w:pPr>
+      <w:r>
+        <w:rPr>
+          <w:rFonts w:ascii="Courier New" w:hAnsi="Courier New" w:cs="Courier New"/>
+        </w:rPr>
+        <w:t>4      D   male     5</w:t>
+      </w:r>
+    </w:p>
+    <w:p>
+      <w:pPr>
+        <w:spacing w:after="0"/>
+        <w:rPr>
+          <w:rFonts w:ascii="Courier New" w:hAnsi="Courier New" w:cs="Courier New"/>
+        </w:rPr>
+      </w:pPr>
+      <w:r>
+        <w:rPr>
+          <w:rFonts w:ascii="Courier New" w:hAnsi="Courier New" w:cs="Courier New"/>
+        </w:rPr>
+        <w:t>5      E   male     7</w:t>
+      </w:r>
+    </w:p>
+    <w:p>
+      <w:pPr>
+        <w:spacing w:after="0"/>
+        <w:rPr>
+          <w:rFonts w:ascii="Courier New" w:hAnsi="Courier New" w:cs="Courier New"/>
+        </w:rPr>
+      </w:pPr>
+      <w:r>
+        <w:rPr>
+          <w:rFonts w:ascii="Courier New" w:hAnsi="Courier New" w:cs="Courier New"/>
+        </w:rPr>
+        <w:t>6      A female     5</w:t>
+      </w:r>
+    </w:p>
+    <w:p>
+      <w:pPr>
+        <w:spacing w:after="0"/>
+        <w:rPr>
+          <w:rFonts w:ascii="Courier New" w:hAnsi="Courier New" w:cs="Courier New"/>
+        </w:rPr>
+      </w:pPr>
+      <w:r>
+        <w:rPr>
+          <w:rFonts w:ascii="Courier New" w:hAnsi="Courier New" w:cs="Courier New"/>
+        </w:rPr>
+        <w:t>7      B female     0</w:t>
+      </w:r>
+    </w:p>
+    <w:p>
+      <w:pPr>
+        <w:spacing w:after="0"/>
+        <w:rPr>
+          <w:rFonts w:ascii="Courier New" w:hAnsi="Courier New" w:cs="Courier New"/>
+        </w:rPr>
+      </w:pPr>
+      <w:r>
+        <w:rPr>
+          <w:rFonts w:ascii="Courier New" w:hAnsi="Courier New" w:cs="Courier New"/>
+        </w:rPr>
+        <w:t>8      C female     2</w:t>
+      </w:r>
+    </w:p>
+    <w:p>
+      <w:pPr>
+        <w:spacing w:after="0"/>
+        <w:rPr>
+          <w:rFonts w:ascii="Courier New" w:hAnsi="Courier New" w:cs="Courier New"/>
+        </w:rPr>
+      </w:pPr>
+      <w:r>
+        <w:rPr>
+          <w:rFonts w:ascii="Courier New" w:hAnsi="Courier New" w:cs="Courier New"/>
+        </w:rPr>
+        <w:t>9      D female     5</w:t>
+      </w:r>
+    </w:p>
+    <w:p>
+      <w:pPr>
+        <w:spacing w:after="0"/>
+        <w:rPr>
+          <w:rFonts w:ascii="Courier New" w:hAnsi="Courier New" w:cs="Courier New"/>
+        </w:rPr>
+      </w:pPr>
+      <w:r>
+        <w:rPr>
+          <w:rFonts w:ascii="Courier New" w:hAnsi="Courier New" w:cs="Courier New"/>
+        </w:rPr>
+        <w:t>10     E female     4</w:t>
+      </w:r>
+    </w:p>
+    <w:p/>
+    <w:p/>
+    <w:p>
+      <w:pPr>
+        <w:spacing w:after="0"/>
+        <w:rPr>
+          <w:rFonts w:ascii="Courier New" w:hAnsi="Courier New" w:cs="Courier New"/>
+        </w:rPr>
+      </w:pPr>
+    </w:p>
+    <w:p>
+      <w:pPr>
+        <w:spacing w:after="0"/>
+        <w:rPr>
+          <w:rFonts w:ascii="Courier New" w:hAnsi="Courier New" w:cs="Courier New"/>
+        </w:rPr>
+      </w:pPr>
+    </w:p>
+    <w:p>
+      <w:pPr>
+        <w:spacing w:after="0"/>
+        <w:rPr>
+          <w:rFonts w:ascii="Courier New" w:hAnsi="Courier New" w:cs="Courier New"/>
+        </w:rPr>
+      </w:pPr>
+      <w:r>
+        <w:rPr>
+          <w:rFonts w:ascii="Courier New" w:hAnsi="Courier New" w:cs="Courier New"/>
+        </w:rPr>
+        <w:cr/>
+        <w:t xml:space="preserve">  |                                                                                                                        </w:t>
+      </w:r>
+      <w:r>
+        <w:rPr>
+          <w:rFonts w:ascii="Courier New" w:hAnsi="Courier New" w:cs="Courier New"/>
+        </w:rPr>
+        <w:cr/>
+        <w:t xml:space="preserve">  |=======================================                                                                           </w:t>
+      </w:r>
+      <w:proofErr w:type="gramStart"/>
+      <w:r>
+        <w:rPr>
+          <w:rFonts w:ascii="Courier New" w:hAnsi="Courier New" w:cs="Courier New"/>
+        </w:rPr>
+        <w:t>|  34</w:t>
+      </w:r>
+      <w:proofErr w:type="gramEnd"/>
+      <w:r>
+        <w:rPr>
+          <w:rFonts w:ascii="Courier New" w:hAnsi="Courier New" w:cs="Courier New"/>
+        </w:rPr>
+        <w:t>%</w:t>
+      </w:r>
+    </w:p>
+    <w:p>
+      <w:pPr>
+        <w:spacing w:after="0"/>
+        <w:rPr>
+          <w:rFonts w:ascii="Courier New" w:hAnsi="Courier New" w:cs="Courier New"/>
+        </w:rPr>
+      </w:pPr>
+      <w:r>
+        <w:rPr>
+          <w:rFonts w:ascii="Courier New" w:hAnsi="Courier New" w:cs="Courier New"/>
+        </w:rPr>
+        <w:t>| Print res to the console to see what we accomplished.</w:t>
+      </w:r>
+    </w:p>
+    <w:p>
+      <w:pPr>
+        <w:spacing w:after="0"/>
+        <w:rPr>
+          <w:rFonts w:ascii="Courier New" w:hAnsi="Courier New" w:cs="Courier New"/>
+        </w:rPr>
+      </w:pPr>
+    </w:p>
+    <w:p>
+      <w:pPr>
+        <w:spacing w:after="0"/>
+        <w:rPr>
+          <w:rFonts w:ascii="Courier New" w:hAnsi="Courier New" w:cs="Courier New"/>
+        </w:rPr>
+      </w:pPr>
+      <w:r>
+        <w:rPr>
+          <w:rFonts w:ascii="Courier New" w:hAnsi="Courier New" w:cs="Courier New"/>
+        </w:rPr>
+        <w:t xml:space="preserve">&gt; </w:t>
+      </w:r>
+      <w:proofErr w:type="gramStart"/>
+      <w:r>
+        <w:rPr>
+          <w:rFonts w:ascii="Courier New" w:hAnsi="Courier New" w:cs="Courier New"/>
+        </w:rPr>
+        <w:t>res</w:t>
+      </w:r>
+      <w:proofErr w:type="gramEnd"/>
+    </w:p>
+    <w:p>
+      <w:pPr>
+        <w:spacing w:after="0"/>
+        <w:rPr>
+          <w:rFonts w:ascii="Courier New" w:hAnsi="Courier New" w:cs="Courier New"/>
+        </w:rPr>
+      </w:pPr>
+      <w:r>
+        <w:rPr>
+          <w:rFonts w:ascii="Courier New" w:hAnsi="Courier New" w:cs="Courier New"/>
+        </w:rPr>
+        <w:t xml:space="preserve">   </w:t>
+      </w:r>
+      <w:proofErr w:type="gramStart"/>
+      <w:r>
+        <w:rPr>
+          <w:rFonts w:ascii="Courier New" w:hAnsi="Courier New" w:cs="Courier New"/>
+        </w:rPr>
+        <w:t>grade</w:t>
+      </w:r>
+      <w:proofErr w:type="gramEnd"/>
+      <w:r>
+        <w:rPr>
+          <w:rFonts w:ascii="Courier New" w:hAnsi="Courier New" w:cs="Courier New"/>
+        </w:rPr>
+        <w:t xml:space="preserve"> </w:t>
+      </w:r>
+      <w:proofErr w:type="spellStart"/>
+      <w:r>
+        <w:rPr>
+          <w:rFonts w:ascii="Courier New" w:hAnsi="Courier New" w:cs="Courier New"/>
+        </w:rPr>
+        <w:t>sex_class</w:t>
+      </w:r>
+      <w:proofErr w:type="spellEnd"/>
+      <w:r>
+        <w:rPr>
+          <w:rFonts w:ascii="Courier New" w:hAnsi="Courier New" w:cs="Courier New"/>
+        </w:rPr>
+        <w:t xml:space="preserve"> count</w:t>
+      </w:r>
+    </w:p>
+    <w:p>
+      <w:pPr>
+        <w:spacing w:after="0"/>
+        <w:rPr>
+          <w:rFonts w:ascii="Courier New" w:hAnsi="Courier New" w:cs="Courier New"/>
+        </w:rPr>
+      </w:pPr>
+      <w:r>
+        <w:rPr>
+          <w:rFonts w:ascii="Courier New" w:hAnsi="Courier New" w:cs="Courier New"/>
+        </w:rPr>
+        <w:t>1      A    male_1     3</w:t>
+      </w:r>
+    </w:p>
+    <w:p>
+      <w:pPr>
+        <w:spacing w:after="0"/>
+        <w:rPr>
+          <w:rFonts w:ascii="Courier New" w:hAnsi="Courier New" w:cs="Courier New"/>
+        </w:rPr>
+      </w:pPr>
+      <w:r>
+        <w:rPr>
+          <w:rFonts w:ascii="Courier New" w:hAnsi="Courier New" w:cs="Courier New"/>
+        </w:rPr>
+        <w:t>2      B    male_1     6</w:t>
+      </w:r>
+    </w:p>
+    <w:p>
+      <w:pPr>
+        <w:spacing w:after="0"/>
+        <w:rPr>
+          <w:rFonts w:ascii="Courier New" w:hAnsi="Courier New" w:cs="Courier New"/>
+        </w:rPr>
+      </w:pPr>
+      <w:r>
+        <w:rPr>
+          <w:rFonts w:ascii="Courier New" w:hAnsi="Courier New" w:cs="Courier New"/>
+        </w:rPr>
+        <w:t>3      C    male_1     7</w:t>
+      </w:r>
+    </w:p>
+    <w:p>
+      <w:pPr>
+        <w:spacing w:after="0"/>
+        <w:rPr>
+          <w:rFonts w:ascii="Courier New" w:hAnsi="Courier New" w:cs="Courier New"/>
+        </w:rPr>
+      </w:pPr>
+      <w:r>
+        <w:rPr>
+          <w:rFonts w:ascii="Courier New" w:hAnsi="Courier New" w:cs="Courier New"/>
+        </w:rPr>
+        <w:t>4      D    male_1     4</w:t>
+      </w:r>
+    </w:p>
+    <w:p>
+      <w:pPr>
+        <w:spacing w:after="0"/>
+        <w:rPr>
+          <w:rFonts w:ascii="Courier New" w:hAnsi="Courier New" w:cs="Courier New"/>
+        </w:rPr>
+      </w:pPr>
+      <w:r>
+        <w:rPr>
+          <w:rFonts w:ascii="Courier New" w:hAnsi="Courier New" w:cs="Courier New"/>
+        </w:rPr>
+        <w:t>5      E    male_1     1</w:t>
+      </w:r>
+    </w:p>
+    <w:p>
+      <w:pPr>
+        <w:spacing w:after="0"/>
+        <w:rPr>
+          <w:rFonts w:ascii="Courier New" w:hAnsi="Courier New" w:cs="Courier New"/>
+        </w:rPr>
+      </w:pPr>
+      <w:r>
+        <w:rPr>
+          <w:rFonts w:ascii="Courier New" w:hAnsi="Courier New" w:cs="Courier New"/>
+        </w:rPr>
+        <w:t xml:space="preserve">6      </w:t>
+      </w:r>
+      <w:proofErr w:type="gramStart"/>
+      <w:r>
+        <w:rPr>
+          <w:rFonts w:ascii="Courier New" w:hAnsi="Courier New" w:cs="Courier New"/>
+        </w:rPr>
+        <w:t>A  female</w:t>
+      </w:r>
+      <w:proofErr w:type="gramEnd"/>
+      <w:r>
+        <w:rPr>
+          <w:rFonts w:ascii="Courier New" w:hAnsi="Courier New" w:cs="Courier New"/>
+        </w:rPr>
+        <w:t>_1     4</w:t>
+      </w:r>
+    </w:p>
+    <w:p>
+      <w:pPr>
+        <w:spacing w:after="0"/>
+        <w:rPr>
+          <w:rFonts w:ascii="Courier New" w:hAnsi="Courier New" w:cs="Courier New"/>
+        </w:rPr>
+      </w:pPr>
+      <w:r>
+        <w:rPr>
+          <w:rFonts w:ascii="Courier New" w:hAnsi="Courier New" w:cs="Courier New"/>
+        </w:rPr>
+        <w:t xml:space="preserve">7      </w:t>
+      </w:r>
+      <w:proofErr w:type="gramStart"/>
+      <w:r>
+        <w:rPr>
+          <w:rFonts w:ascii="Courier New" w:hAnsi="Courier New" w:cs="Courier New"/>
+        </w:rPr>
+        <w:t>B  female</w:t>
+      </w:r>
+      <w:proofErr w:type="gramEnd"/>
+      <w:r>
+        <w:rPr>
+          <w:rFonts w:ascii="Courier New" w:hAnsi="Courier New" w:cs="Courier New"/>
+        </w:rPr>
+        <w:t>_1     4</w:t>
+      </w:r>
+    </w:p>
+    <w:p>
+      <w:pPr>
+        <w:spacing w:after="0"/>
+        <w:rPr>
+          <w:rFonts w:ascii="Courier New" w:hAnsi="Courier New" w:cs="Courier New"/>
+        </w:rPr>
+      </w:pPr>
+      <w:r>
+        <w:rPr>
+          <w:rFonts w:ascii="Courier New" w:hAnsi="Courier New" w:cs="Courier New"/>
+        </w:rPr>
+        <w:t xml:space="preserve">8      </w:t>
+      </w:r>
+      <w:proofErr w:type="gramStart"/>
+      <w:r>
+        <w:rPr>
+          <w:rFonts w:ascii="Courier New" w:hAnsi="Courier New" w:cs="Courier New"/>
+        </w:rPr>
+        <w:t>C  female</w:t>
+      </w:r>
+      <w:proofErr w:type="gramEnd"/>
+      <w:r>
+        <w:rPr>
+          <w:rFonts w:ascii="Courier New" w:hAnsi="Courier New" w:cs="Courier New"/>
+        </w:rPr>
+        <w:t>_1     4</w:t>
+      </w:r>
+    </w:p>
+    <w:p>
+      <w:pPr>
+        <w:spacing w:after="0"/>
+        <w:rPr>
+          <w:rFonts w:ascii="Courier New" w:hAnsi="Courier New" w:cs="Courier New"/>
+        </w:rPr>
+      </w:pPr>
+      <w:r>
+        <w:rPr>
+          <w:rFonts w:ascii="Courier New" w:hAnsi="Courier New" w:cs="Courier New"/>
+        </w:rPr>
+        <w:t xml:space="preserve">9      </w:t>
+      </w:r>
+      <w:proofErr w:type="gramStart"/>
+      <w:r>
+        <w:rPr>
+          <w:rFonts w:ascii="Courier New" w:hAnsi="Courier New" w:cs="Courier New"/>
+        </w:rPr>
+        <w:t>D  female</w:t>
+      </w:r>
+      <w:proofErr w:type="gramEnd"/>
+      <w:r>
+        <w:rPr>
+          <w:rFonts w:ascii="Courier New" w:hAnsi="Courier New" w:cs="Courier New"/>
+        </w:rPr>
+        <w:t>_1     0</w:t>
+      </w:r>
+    </w:p>
+    <w:p>
+      <w:pPr>
+        <w:spacing w:after="0"/>
+        <w:rPr>
+          <w:rFonts w:ascii="Courier New" w:hAnsi="Courier New" w:cs="Courier New"/>
+        </w:rPr>
+      </w:pPr>
+      <w:r>
+        <w:rPr>
+          <w:rFonts w:ascii="Courier New" w:hAnsi="Courier New" w:cs="Courier New"/>
+        </w:rPr>
+        <w:t xml:space="preserve">10     </w:t>
+      </w:r>
+      <w:proofErr w:type="gramStart"/>
+      <w:r>
+        <w:rPr>
+          <w:rFonts w:ascii="Courier New" w:hAnsi="Courier New" w:cs="Courier New"/>
+        </w:rPr>
+        <w:t>E  female</w:t>
+      </w:r>
+      <w:proofErr w:type="gramEnd"/>
+      <w:r>
+        <w:rPr>
+          <w:rFonts w:ascii="Courier New" w:hAnsi="Courier New" w:cs="Courier New"/>
+        </w:rPr>
+        <w:t>_1     1</w:t>
+      </w:r>
+    </w:p>
+    <w:p>
+      <w:pPr>
+        <w:spacing w:after="0"/>
+        <w:rPr>
+          <w:rFonts w:ascii="Courier New" w:hAnsi="Courier New" w:cs="Courier New"/>
+        </w:rPr>
+      </w:pPr>
+      <w:r>
+        <w:rPr>
+          <w:rFonts w:ascii="Courier New" w:hAnsi="Courier New" w:cs="Courier New"/>
+        </w:rPr>
+        <w:t>11     A    male_2     3</w:t>
+      </w:r>
+    </w:p>
+    <w:p>
+      <w:pPr>
+        <w:spacing w:after="0"/>
+        <w:rPr>
+          <w:rFonts w:ascii="Courier New" w:hAnsi="Courier New" w:cs="Courier New"/>
+        </w:rPr>
+      </w:pPr>
+      <w:r>
+        <w:rPr>
+          <w:rFonts w:ascii="Courier New" w:hAnsi="Courier New" w:cs="Courier New"/>
+        </w:rPr>
+        <w:t>12     B    male_2     3</w:t>
+      </w:r>
+    </w:p>
+    <w:p>
+      <w:pPr>
+        <w:spacing w:after="0"/>
+        <w:rPr>
+          <w:rFonts w:ascii="Courier New" w:hAnsi="Courier New" w:cs="Courier New"/>
+        </w:rPr>
+      </w:pPr>
+      <w:r>
+        <w:rPr>
+          <w:rFonts w:ascii="Courier New" w:hAnsi="Courier New" w:cs="Courier New"/>
+        </w:rPr>
+        <w:t>13     C    male_2     3</w:t>
+      </w:r>
+    </w:p>
+    <w:p>
+      <w:pPr>
+        <w:spacing w:after="0"/>
+        <w:rPr>
+          <w:rFonts w:ascii="Courier New" w:hAnsi="Courier New" w:cs="Courier New"/>
+        </w:rPr>
+      </w:pPr>
+      <w:r>
+        <w:rPr>
+          <w:rFonts w:ascii="Courier New" w:hAnsi="Courier New" w:cs="Courier New"/>
+        </w:rPr>
+        <w:t>14     D    male_2     8</w:t>
+      </w:r>
+    </w:p>
+    <w:p>
+      <w:pPr>
+        <w:spacing w:after="0"/>
+        <w:rPr>
+          <w:rFonts w:ascii="Courier New" w:hAnsi="Courier New" w:cs="Courier New"/>
+        </w:rPr>
+      </w:pPr>
+      <w:r>
+        <w:rPr>
+          <w:rFonts w:ascii="Courier New" w:hAnsi="Courier New" w:cs="Courier New"/>
+        </w:rPr>
+        <w:t>15     E    male_2     2</w:t>
+      </w:r>
+    </w:p>
+    <w:p>
+      <w:pPr>
+        <w:spacing w:after="0"/>
+        <w:rPr>
+          <w:rFonts w:ascii="Courier New" w:hAnsi="Courier New" w:cs="Courier New"/>
+        </w:rPr>
+      </w:pPr>
+      <w:r>
+        <w:rPr>
+          <w:rFonts w:ascii="Courier New" w:hAnsi="Courier New" w:cs="Courier New"/>
+        </w:rPr>
+        <w:t xml:space="preserve">16     </w:t>
+      </w:r>
+      <w:proofErr w:type="gramStart"/>
+      <w:r>
+        <w:rPr>
+          <w:rFonts w:ascii="Courier New" w:hAnsi="Courier New" w:cs="Courier New"/>
+        </w:rPr>
+        <w:t>A  female</w:t>
+      </w:r>
+      <w:proofErr w:type="gramEnd"/>
+      <w:r>
+        <w:rPr>
+          <w:rFonts w:ascii="Courier New" w:hAnsi="Courier New" w:cs="Courier New"/>
+        </w:rPr>
+        <w:t>_2     4</w:t>
+      </w:r>
+    </w:p>
+    <w:p>
+      <w:pPr>
+        <w:spacing w:after="0"/>
+        <w:rPr>
+          <w:rFonts w:ascii="Courier New" w:hAnsi="Courier New" w:cs="Courier New"/>
+        </w:rPr>
+      </w:pPr>
+      <w:r>
+        <w:rPr>
+          <w:rFonts w:ascii="Courier New" w:hAnsi="Courier New" w:cs="Courier New"/>
+        </w:rPr>
+        <w:t xml:space="preserve">17     </w:t>
+      </w:r>
+      <w:proofErr w:type="gramStart"/>
+      <w:r>
+        <w:rPr>
+          <w:rFonts w:ascii="Courier New" w:hAnsi="Courier New" w:cs="Courier New"/>
+        </w:rPr>
+        <w:t>B  female</w:t>
+      </w:r>
+      <w:proofErr w:type="gramEnd"/>
+      <w:r>
+        <w:rPr>
+          <w:rFonts w:ascii="Courier New" w:hAnsi="Courier New" w:cs="Courier New"/>
+        </w:rPr>
+        <w:t>_2     5</w:t>
+      </w:r>
+    </w:p>
+    <w:p>
+      <w:pPr>
+        <w:spacing w:after="0"/>
+        <w:rPr>
+          <w:rFonts w:ascii="Courier New" w:hAnsi="Courier New" w:cs="Courier New"/>
+        </w:rPr>
+      </w:pPr>
+      <w:r>
+        <w:rPr>
+          <w:rFonts w:ascii="Courier New" w:hAnsi="Courier New" w:cs="Courier New"/>
+        </w:rPr>
+        <w:t xml:space="preserve">18     </w:t>
+      </w:r>
+      <w:proofErr w:type="gramStart"/>
+      <w:r>
+        <w:rPr>
+          <w:rFonts w:ascii="Courier New" w:hAnsi="Courier New" w:cs="Courier New"/>
+        </w:rPr>
+        <w:t>C  female</w:t>
+      </w:r>
+      <w:proofErr w:type="gramEnd"/>
+      <w:r>
+        <w:rPr>
+          <w:rFonts w:ascii="Courier New" w:hAnsi="Courier New" w:cs="Courier New"/>
+        </w:rPr>
+        <w:t>_2     8</w:t>
+      </w:r>
+    </w:p>
+    <w:p>
+      <w:pPr>
+        <w:spacing w:after="0"/>
+        <w:rPr>
+          <w:rFonts w:ascii="Courier New" w:hAnsi="Courier New" w:cs="Courier New"/>
+        </w:rPr>
+      </w:pPr>
+      <w:r>
+        <w:rPr>
+          <w:rFonts w:ascii="Courier New" w:hAnsi="Courier New" w:cs="Courier New"/>
+        </w:rPr>
+        <w:t xml:space="preserve">19     </w:t>
+      </w:r>
+      <w:proofErr w:type="gramStart"/>
+      <w:r>
+        <w:rPr>
+          <w:rFonts w:ascii="Courier New" w:hAnsi="Courier New" w:cs="Courier New"/>
+        </w:rPr>
+        <w:t>D  female</w:t>
+      </w:r>
+      <w:proofErr w:type="gramEnd"/>
+      <w:r>
+        <w:rPr>
+          <w:rFonts w:ascii="Courier New" w:hAnsi="Courier New" w:cs="Courier New"/>
+        </w:rPr>
+        <w:t>_2     1</w:t>
+      </w:r>
+    </w:p>
+    <w:p>
+      <w:pPr>
+        <w:spacing w:after="0"/>
+        <w:rPr>
+          <w:rFonts w:ascii="Courier New" w:hAnsi="Courier New" w:cs="Courier New"/>
+        </w:rPr>
+      </w:pPr>
+      <w:r>
+        <w:rPr>
+          <w:rFonts w:ascii="Courier New" w:hAnsi="Courier New" w:cs="Courier New"/>
+        </w:rPr>
+        <w:t xml:space="preserve">20     </w:t>
+      </w:r>
+      <w:proofErr w:type="gramStart"/>
+      <w:r>
+        <w:rPr>
+          <w:rFonts w:ascii="Courier New" w:hAnsi="Courier New" w:cs="Courier New"/>
+        </w:rPr>
+        <w:t>E  female</w:t>
+      </w:r>
+      <w:proofErr w:type="gramEnd"/>
+      <w:r>
+        <w:rPr>
+          <w:rFonts w:ascii="Courier New" w:hAnsi="Courier New" w:cs="Courier New"/>
+        </w:rPr>
+        <w:t>_2     7</w:t>
+      </w:r>
+    </w:p>
+    <w:p>
+      <w:pPr>
+        <w:spacing w:after="0"/>
+        <w:rPr>
+          <w:rFonts w:ascii="Courier New" w:hAnsi="Courier New" w:cs="Courier New"/>
+        </w:rPr>
+      </w:pPr>
+    </w:p>
+    <w:p>
+      <w:pPr>
+        <w:spacing w:after="0"/>
+        <w:rPr>
+          <w:rFonts w:ascii="Courier New" w:hAnsi="Courier New" w:cs="Courier New"/>
+        </w:rPr>
+      </w:pPr>
+      <w:r>
+        <w:rPr>
+          <w:rFonts w:ascii="Courier New" w:hAnsi="Courier New" w:cs="Courier New"/>
+        </w:rPr>
+        <w:t>| You are amazing!</w:t>
+      </w:r>
+    </w:p>
+    <w:p>
+      <w:pPr>
+        <w:spacing w:after="0"/>
+        <w:rPr>
+          <w:rFonts w:ascii="Courier New" w:hAnsi="Courier New" w:cs="Courier New"/>
+        </w:rPr>
+      </w:pPr>
+    </w:p>
+    <w:p>
+      <w:pPr>
+        <w:spacing w:after="0"/>
+        <w:rPr>
+          <w:rFonts w:ascii="Courier New" w:hAnsi="Courier New" w:cs="Courier New"/>
+        </w:rPr>
+      </w:pPr>
+    </w:p>
+    <w:p>
+      <w:pPr>
+        <w:spacing w:after="0"/>
+        <w:rPr>
+          <w:rFonts w:ascii="Courier New" w:hAnsi="Courier New" w:cs="Courier New"/>
+        </w:rPr>
+      </w:pPr>
+      <w:proofErr w:type="gramStart"/>
+      <w:r>
+        <w:rPr>
+          <w:rFonts w:ascii="Courier New" w:hAnsi="Courier New" w:cs="Courier New"/>
+        </w:rPr>
+        <w:t>separate(</w:t>
+      </w:r>
+      <w:proofErr w:type="gramEnd"/>
+      <w:r>
+        <w:rPr>
+          <w:rFonts w:ascii="Courier New" w:hAnsi="Courier New" w:cs="Courier New"/>
+        </w:rPr>
+        <w:t xml:space="preserve">data = res, col = </w:t>
+      </w:r>
+      <w:proofErr w:type="spellStart"/>
+      <w:r>
+        <w:rPr>
+          <w:rFonts w:ascii="Courier New" w:hAnsi="Courier New" w:cs="Courier New"/>
+        </w:rPr>
+        <w:t>sex_class</w:t>
+      </w:r>
+      <w:proofErr w:type="spellEnd"/>
+      <w:r>
+        <w:rPr>
+          <w:rFonts w:ascii="Courier New" w:hAnsi="Courier New" w:cs="Courier New"/>
+        </w:rPr>
+        <w:t>, into = c("</w:t>
+      </w:r>
+      <w:proofErr w:type="spellStart"/>
+      <w:r>
+        <w:rPr>
+          <w:rFonts w:ascii="Courier New" w:hAnsi="Courier New" w:cs="Courier New"/>
+        </w:rPr>
+        <w:t>sex","class</w:t>
+      </w:r>
+      <w:proofErr w:type="spellEnd"/>
+      <w:r>
+        <w:rPr>
+          <w:rFonts w:ascii="Courier New" w:hAnsi="Courier New" w:cs="Courier New"/>
+        </w:rPr>
+        <w:t>")</w:t>
+      </w:r>
+      <w:r>
+        <w:rPr>
+          <w:rFonts w:ascii="Courier New" w:hAnsi="Courier New" w:cs="Courier New"/>
+        </w:rPr>
+        <w:t>)</w:t>
+      </w:r>
+    </w:p>
+    <w:p>
+      <w:pPr>
+        <w:spacing w:after="0"/>
+        <w:rPr>
+          <w:rFonts w:ascii="Courier New" w:hAnsi="Courier New" w:cs="Courier New"/>
+        </w:rPr>
+      </w:pPr>
+    </w:p>
+    <w:p>
+      <w:pPr>
+        <w:spacing w:after="0"/>
+        <w:rPr>
+          <w:rFonts w:ascii="Courier New" w:hAnsi="Courier New" w:cs="Courier New"/>
+        </w:rPr>
+      </w:pPr>
+      <w:r>
+        <w:rPr>
+          <w:rFonts w:ascii="Courier New" w:hAnsi="Courier New" w:cs="Courier New"/>
+        </w:rPr>
+        <w:t xml:space="preserve">   </w:t>
+      </w:r>
+      <w:proofErr w:type="gramStart"/>
+      <w:r>
+        <w:rPr>
+          <w:rFonts w:ascii="Courier New" w:hAnsi="Courier New" w:cs="Courier New"/>
+        </w:rPr>
+        <w:t>grade</w:t>
+      </w:r>
+      <w:proofErr w:type="gramEnd"/>
+      <w:r>
+        <w:rPr>
+          <w:rFonts w:ascii="Courier New" w:hAnsi="Courier New" w:cs="Courier New"/>
+        </w:rPr>
+        <w:t xml:space="preserve">    sex class count</w:t>
+      </w:r>
+    </w:p>
+    <w:p>
+      <w:pPr>
+        <w:spacing w:after="0"/>
+        <w:rPr>
+          <w:rFonts w:ascii="Courier New" w:hAnsi="Courier New" w:cs="Courier New"/>
+        </w:rPr>
+      </w:pPr>
+      <w:r>
+        <w:rPr>
+          <w:rFonts w:ascii="Courier New" w:hAnsi="Courier New" w:cs="Courier New"/>
+        </w:rPr>
+        <w:t>1      A   male     1     3</w:t>
+      </w:r>
+    </w:p>
+    <w:p>
+      <w:pPr>
+        <w:spacing w:after="0"/>
+        <w:rPr>
+          <w:rFonts w:ascii="Courier New" w:hAnsi="Courier New" w:cs="Courier New"/>
+        </w:rPr>
+      </w:pPr>
+      <w:r>
+        <w:rPr>
+          <w:rFonts w:ascii="Courier New" w:hAnsi="Courier New" w:cs="Courier New"/>
+        </w:rPr>
+        <w:t>2      B   male     1     6</w:t>
+      </w:r>
+    </w:p>
+    <w:p>
+      <w:pPr>
+        <w:spacing w:after="0"/>
+        <w:rPr>
+          <w:rFonts w:ascii="Courier New" w:hAnsi="Courier New" w:cs="Courier New"/>
+        </w:rPr>
+      </w:pPr>
+      <w:r>
+        <w:rPr>
+          <w:rFonts w:ascii="Courier New" w:hAnsi="Courier New" w:cs="Courier New"/>
+        </w:rPr>
+        <w:t>3      C   male     1     7</w:t>
+      </w:r>
+    </w:p>
+    <w:p>
+      <w:pPr>
+        <w:spacing w:after="0"/>
+        <w:rPr>
+          <w:rFonts w:ascii="Courier New" w:hAnsi="Courier New" w:cs="Courier New"/>
+        </w:rPr>
+      </w:pPr>
+      <w:r>
+        <w:rPr>
+          <w:rFonts w:ascii="Courier New" w:hAnsi="Courier New" w:cs="Courier New"/>
+        </w:rPr>
+        <w:t>4      D   male     1     4</w:t>
+      </w:r>
+    </w:p>
+    <w:p>
+      <w:pPr>
+        <w:spacing w:after="0"/>
+        <w:rPr>
+          <w:rFonts w:ascii="Courier New" w:hAnsi="Courier New" w:cs="Courier New"/>
+        </w:rPr>
+      </w:pPr>
+      <w:r>
+        <w:rPr>
+          <w:rFonts w:ascii="Courier New" w:hAnsi="Courier New" w:cs="Courier New"/>
+        </w:rPr>
+        <w:t>5      E   male     1     1</w:t>
+      </w:r>
+    </w:p>
+    <w:p>
+      <w:pPr>
+        <w:spacing w:after="0"/>
+        <w:rPr>
+          <w:rFonts w:ascii="Courier New" w:hAnsi="Courier New" w:cs="Courier New"/>
+        </w:rPr>
+      </w:pPr>
+      <w:r>
+        <w:rPr>
+          <w:rFonts w:ascii="Courier New" w:hAnsi="Courier New" w:cs="Courier New"/>
+        </w:rPr>
+        <w:t>6      A female     1     4</w:t>
+      </w:r>
+    </w:p>
+    <w:p>
+      <w:pPr>
+        <w:spacing w:after="0"/>
+        <w:rPr>
+          <w:rFonts w:ascii="Courier New" w:hAnsi="Courier New" w:cs="Courier New"/>
+        </w:rPr>
+      </w:pPr>
+      <w:r>
+        <w:rPr>
+          <w:rFonts w:ascii="Courier New" w:hAnsi="Courier New" w:cs="Courier New"/>
+        </w:rPr>
+        <w:t>7      B female     1     4</w:t>
+      </w:r>
+    </w:p>
+    <w:p>
+      <w:pPr>
+        <w:spacing w:after="0"/>
+        <w:rPr>
+          <w:rFonts w:ascii="Courier New" w:hAnsi="Courier New" w:cs="Courier New"/>
+        </w:rPr>
+      </w:pPr>
+      <w:r>
+        <w:rPr>
+          <w:rFonts w:ascii="Courier New" w:hAnsi="Courier New" w:cs="Courier New"/>
+        </w:rPr>
+        <w:t>8      C female     1     4</w:t>
+      </w:r>
+    </w:p>
+    <w:p>
+      <w:pPr>
+        <w:spacing w:after="0"/>
+        <w:rPr>
+          <w:rFonts w:ascii="Courier New" w:hAnsi="Courier New" w:cs="Courier New"/>
+        </w:rPr>
+      </w:pPr>
+      <w:r>
+        <w:rPr>
+          <w:rFonts w:ascii="Courier New" w:hAnsi="Courier New" w:cs="Courier New"/>
+        </w:rPr>
+        <w:t>9      D female     1     0</w:t>
+      </w:r>
+    </w:p>
+    <w:p>
+      <w:pPr>
+        <w:spacing w:after="0"/>
+        <w:rPr>
+          <w:rFonts w:ascii="Courier New" w:hAnsi="Courier New" w:cs="Courier New"/>
+        </w:rPr>
+      </w:pPr>
+      <w:r>
+        <w:rPr>
+          <w:rFonts w:ascii="Courier New" w:hAnsi="Courier New" w:cs="Courier New"/>
+        </w:rPr>
+        <w:t>10     E female     1     1</w:t>
+      </w:r>
+    </w:p>
+    <w:p>
+      <w:pPr>
+        <w:spacing w:after="0"/>
+        <w:rPr>
+          <w:rFonts w:ascii="Courier New" w:hAnsi="Courier New" w:cs="Courier New"/>
+        </w:rPr>
+      </w:pPr>
+      <w:r>
+        <w:rPr>
+          <w:rFonts w:ascii="Courier New" w:hAnsi="Courier New" w:cs="Courier New"/>
+        </w:rPr>
+        <w:t>11     A   male     2     3</w:t>
+      </w:r>
+    </w:p>
+    <w:p>
+      <w:pPr>
+        <w:spacing w:after="0"/>
+        <w:rPr>
+          <w:rFonts w:ascii="Courier New" w:hAnsi="Courier New" w:cs="Courier New"/>
+        </w:rPr>
+      </w:pPr>
+      <w:r>
+        <w:rPr>
+          <w:rFonts w:ascii="Courier New" w:hAnsi="Courier New" w:cs="Courier New"/>
+        </w:rPr>
+        <w:lastRenderedPageBreak/>
+        <w:t>12     B   male     2     3</w:t>
+      </w:r>
+    </w:p>
+    <w:p>
+      <w:pPr>
+        <w:spacing w:after="0"/>
+        <w:rPr>
+          <w:rFonts w:ascii="Courier New" w:hAnsi="Courier New" w:cs="Courier New"/>
+        </w:rPr>
+      </w:pPr>
+      <w:r>
+        <w:rPr>
+          <w:rFonts w:ascii="Courier New" w:hAnsi="Courier New" w:cs="Courier New"/>
+        </w:rPr>
+        <w:t>13     C   male     2     3</w:t>
+      </w:r>
+    </w:p>
+    <w:p>
+      <w:pPr>
+        <w:spacing w:after="0"/>
+        <w:rPr>
+          <w:rFonts w:ascii="Courier New" w:hAnsi="Courier New" w:cs="Courier New"/>
+        </w:rPr>
+      </w:pPr>
+      <w:r>
+        <w:rPr>
+          <w:rFonts w:ascii="Courier New" w:hAnsi="Courier New" w:cs="Courier New"/>
+        </w:rPr>
+        <w:t>14     D   male     2     8</w:t>
+      </w:r>
+    </w:p>
+    <w:p>
+      <w:pPr>
+        <w:spacing w:after="0"/>
+        <w:rPr>
+          <w:rFonts w:ascii="Courier New" w:hAnsi="Courier New" w:cs="Courier New"/>
+        </w:rPr>
+      </w:pPr>
+      <w:r>
+        <w:rPr>
+          <w:rFonts w:ascii="Courier New" w:hAnsi="Courier New" w:cs="Courier New"/>
+        </w:rPr>
+        <w:t>15     E   male     2     2</w:t>
+      </w:r>
+    </w:p>
+    <w:p>
+      <w:pPr>
+        <w:spacing w:after="0"/>
+        <w:rPr>
+          <w:rFonts w:ascii="Courier New" w:hAnsi="Courier New" w:cs="Courier New"/>
+        </w:rPr>
+      </w:pPr>
+      <w:r>
+        <w:rPr>
+          <w:rFonts w:ascii="Courier New" w:hAnsi="Courier New" w:cs="Courier New"/>
+        </w:rPr>
+        <w:t>16     A female     2     4</w:t>
+      </w:r>
+    </w:p>
+    <w:p>
+      <w:pPr>
+        <w:spacing w:after="0"/>
+        <w:rPr>
+          <w:rFonts w:ascii="Courier New" w:hAnsi="Courier New" w:cs="Courier New"/>
+        </w:rPr>
+      </w:pPr>
+      <w:r>
+        <w:rPr>
+          <w:rFonts w:ascii="Courier New" w:hAnsi="Courier New" w:cs="Courier New"/>
+        </w:rPr>
+        <w:t>17     B female     2     5</w:t>
+      </w:r>
+    </w:p>
+    <w:p>
+      <w:pPr>
+        <w:spacing w:after="0"/>
+        <w:rPr>
+          <w:rFonts w:ascii="Courier New" w:hAnsi="Courier New" w:cs="Courier New"/>
+        </w:rPr>
+      </w:pPr>
+      <w:r>
+        <w:rPr>
+          <w:rFonts w:ascii="Courier New" w:hAnsi="Courier New" w:cs="Courier New"/>
+        </w:rPr>
+        <w:t>18     C female     2     8</w:t>
+      </w:r>
+    </w:p>
+    <w:p>
+      <w:pPr>
+        <w:spacing w:after="0"/>
+        <w:rPr>
+          <w:rFonts w:ascii="Courier New" w:hAnsi="Courier New" w:cs="Courier New"/>
+        </w:rPr>
+      </w:pPr>
+      <w:r>
+        <w:rPr>
+          <w:rFonts w:ascii="Courier New" w:hAnsi="Courier New" w:cs="Courier New"/>
+        </w:rPr>
+        <w:t>19     D female     2     1</w:t>
+      </w:r>
+    </w:p>
+    <w:p>
+      <w:pPr>
+        <w:spacing w:after="0"/>
+        <w:rPr>
+          <w:rFonts w:ascii="Courier New" w:hAnsi="Courier New" w:cs="Courier New"/>
+        </w:rPr>
+      </w:pPr>
+      <w:r>
+        <w:rPr>
+          <w:rFonts w:ascii="Courier New" w:hAnsi="Courier New" w:cs="Courier New"/>
+        </w:rPr>
+        <w:t>20     E female     2     7</w:t>
+      </w:r>
+    </w:p>
+    <w:p>
+      <w:pPr>
+        <w:spacing w:after="0"/>
+        <w:rPr>
+          <w:rFonts w:ascii="Courier New" w:hAnsi="Courier New" w:cs="Courier New"/>
+        </w:rPr>
+      </w:pPr>
+    </w:p>
+    <w:p>
+      <w:pPr>
+        <w:spacing w:after="0"/>
+        <w:rPr>
+          <w:rFonts w:ascii="Courier New" w:hAnsi="Courier New" w:cs="Courier New"/>
+        </w:rPr>
+      </w:pPr>
+      <w:r>
+        <w:rPr>
+          <w:rFonts w:ascii="Courier New" w:hAnsi="Courier New" w:cs="Courier New"/>
+        </w:rPr>
+        <w:t>| You are really on a roll!</w:t>
+      </w:r>
+    </w:p>
+    <w:p>
+      <w:pPr>
+        <w:spacing w:after="0"/>
+        <w:rPr>
+          <w:rFonts w:ascii="Courier New" w:hAnsi="Courier New" w:cs="Courier New"/>
+        </w:rPr>
+      </w:pPr>
+    </w:p>
+    <w:p>
+      <w:pPr>
+        <w:spacing w:after="0"/>
+        <w:rPr>
+          <w:rFonts w:ascii="Courier New" w:hAnsi="Courier New" w:cs="Courier New"/>
+        </w:rPr>
+      </w:pPr>
+      <w:r>
+        <w:rPr>
+          <w:rFonts w:ascii="Courier New" w:hAnsi="Courier New" w:cs="Courier New"/>
+        </w:rPr>
+        <w:cr/>
+        <w:t xml:space="preserve">  |                                                                                                                        </w:t>
+      </w:r>
+      <w:r>
+        <w:rPr>
+          <w:rFonts w:ascii="Courier New" w:hAnsi="Courier New" w:cs="Courier New"/>
+        </w:rPr>
+        <w:cr/>
+        <w:t xml:space="preserve">  |=============================================                                                                     </w:t>
+      </w:r>
+      <w:proofErr w:type="gramStart"/>
+      <w:r>
+        <w:rPr>
+          <w:rFonts w:ascii="Courier New" w:hAnsi="Courier New" w:cs="Courier New"/>
+        </w:rPr>
+        <w:t>|  40</w:t>
+      </w:r>
+      <w:proofErr w:type="gramEnd"/>
+      <w:r>
+        <w:rPr>
+          <w:rFonts w:ascii="Courier New" w:hAnsi="Courier New" w:cs="Courier New"/>
+        </w:rPr>
+        <w:t>%</w:t>
+      </w:r>
+    </w:p>
+    <w:p>
+      <w:pPr>
+        <w:spacing w:after="0"/>
+        <w:rPr>
+          <w:rFonts w:ascii="Courier New" w:hAnsi="Courier New" w:cs="Courier New"/>
+        </w:rPr>
+      </w:pPr>
+      <w:r>
+        <w:rPr>
+          <w:rFonts w:ascii="Courier New" w:hAnsi="Courier New" w:cs="Courier New"/>
+        </w:rPr>
+        <w:t xml:space="preserve">| Conveniently, </w:t>
+      </w:r>
+      <w:proofErr w:type="gramStart"/>
+      <w:r>
+        <w:rPr>
+          <w:rFonts w:ascii="Courier New" w:hAnsi="Courier New" w:cs="Courier New"/>
+        </w:rPr>
+        <w:t>separate(</w:t>
+      </w:r>
+      <w:proofErr w:type="gramEnd"/>
+      <w:r>
+        <w:rPr>
+          <w:rFonts w:ascii="Courier New" w:hAnsi="Courier New" w:cs="Courier New"/>
+        </w:rPr>
+        <w:t xml:space="preserve">) was able to figure out on its own how to separate the </w:t>
+      </w:r>
+      <w:proofErr w:type="spellStart"/>
+      <w:r>
+        <w:rPr>
+          <w:rFonts w:ascii="Courier New" w:hAnsi="Courier New" w:cs="Courier New"/>
+        </w:rPr>
+        <w:t>sex_class</w:t>
+      </w:r>
+      <w:proofErr w:type="spellEnd"/>
+      <w:r>
+        <w:rPr>
+          <w:rFonts w:ascii="Courier New" w:hAnsi="Courier New" w:cs="Courier New"/>
+        </w:rPr>
+        <w:t xml:space="preserve"> column. Unless you request</w:t>
+      </w:r>
+    </w:p>
+    <w:p>
+      <w:pPr>
+        <w:spacing w:after="0"/>
+        <w:rPr>
+          <w:rFonts w:ascii="Courier New" w:hAnsi="Courier New" w:cs="Courier New"/>
+        </w:rPr>
+      </w:pPr>
+      <w:r>
+        <w:rPr>
+          <w:rFonts w:ascii="Courier New" w:hAnsi="Courier New" w:cs="Courier New"/>
+        </w:rPr>
+        <w:t xml:space="preserve">| </w:t>
+      </w:r>
+      <w:proofErr w:type="gramStart"/>
+      <w:r>
+        <w:rPr>
+          <w:rFonts w:ascii="Courier New" w:hAnsi="Courier New" w:cs="Courier New"/>
+        </w:rPr>
+        <w:t>otherwise</w:t>
+      </w:r>
+      <w:proofErr w:type="gramEnd"/>
+      <w:r>
+        <w:rPr>
+          <w:rFonts w:ascii="Courier New" w:hAnsi="Courier New" w:cs="Courier New"/>
+        </w:rPr>
+        <w:t xml:space="preserve"> with the '</w:t>
+      </w:r>
+      <w:proofErr w:type="spellStart"/>
+      <w:r>
+        <w:rPr>
+          <w:rFonts w:ascii="Courier New" w:hAnsi="Courier New" w:cs="Courier New"/>
+        </w:rPr>
+        <w:t>sep</w:t>
+      </w:r>
+      <w:proofErr w:type="spellEnd"/>
+      <w:r>
+        <w:rPr>
+          <w:rFonts w:ascii="Courier New" w:hAnsi="Courier New" w:cs="Courier New"/>
+        </w:rPr>
+        <w:t>' argument, it splits on non-alphanumeric values. In other words, it assumes that the values are</w:t>
+      </w:r>
+    </w:p>
+    <w:p>
+      <w:pPr>
+        <w:spacing w:after="0"/>
+        <w:rPr>
+          <w:rFonts w:ascii="Courier New" w:hAnsi="Courier New" w:cs="Courier New"/>
+        </w:rPr>
+      </w:pPr>
+      <w:r>
+        <w:rPr>
+          <w:rFonts w:ascii="Courier New" w:hAnsi="Courier New" w:cs="Courier New"/>
+        </w:rPr>
+        <w:t>| separated by something other than a letter or number (in this case, an underscore.)</w:t>
+      </w:r>
+    </w:p>
+    <w:p>
+      <w:pPr>
+        <w:spacing w:after="0"/>
+        <w:rPr>
+          <w:rFonts w:ascii="Courier New" w:hAnsi="Courier New" w:cs="Courier New"/>
+        </w:rPr>
+      </w:pPr>
+    </w:p>
+    <w:p>
+      <w:pPr>
+        <w:spacing w:after="0"/>
+        <w:rPr>
+          <w:rFonts w:ascii="Courier New" w:hAnsi="Courier New" w:cs="Courier New"/>
+        </w:rPr>
+      </w:pPr>
+    </w:p>
+    <w:p>
+      <w:pPr>
+        <w:spacing w:after="0"/>
+        <w:rPr>
+          <w:rFonts w:ascii="Courier New" w:hAnsi="Courier New" w:cs="Courier New"/>
+        </w:rPr>
+      </w:pPr>
+      <w:r>
+        <w:rPr>
+          <w:rFonts w:ascii="Courier New" w:hAnsi="Courier New" w:cs="Courier New"/>
+        </w:rPr>
+        <w:t>Or, simpler with %</w:t>
+      </w:r>
+      <w:proofErr w:type="gramStart"/>
+      <w:r>
+        <w:rPr>
+          <w:rFonts w:ascii="Courier New" w:hAnsi="Courier New" w:cs="Courier New"/>
+        </w:rPr>
+        <w:t>&gt;%</w:t>
+      </w:r>
+      <w:proofErr w:type="gramEnd"/>
+      <w:r>
+        <w:rPr>
+          <w:rFonts w:ascii="Courier New" w:hAnsi="Courier New" w:cs="Courier New"/>
+        </w:rPr>
+        <w:t>:</w:t>
+      </w:r>
+    </w:p>
+    <w:p>
+      <w:pPr>
+        <w:spacing w:after="0"/>
+        <w:rPr>
+          <w:rFonts w:ascii="Courier New" w:hAnsi="Courier New" w:cs="Courier New"/>
+        </w:rPr>
+      </w:pPr>
+    </w:p>
+    <w:p>
+      <w:pPr>
+        <w:spacing w:after="0"/>
+        <w:rPr>
+          <w:rFonts w:ascii="Courier New" w:hAnsi="Courier New" w:cs="Courier New"/>
+        </w:rPr>
+      </w:pPr>
+      <w:r>
+        <w:rPr>
+          <w:rFonts w:ascii="Courier New" w:hAnsi="Courier New" w:cs="Courier New"/>
+        </w:rPr>
+        <w:t>students2 %&gt;%</w:t>
+      </w:r>
+    </w:p>
+    <w:p>
+      <w:pPr>
+        <w:spacing w:after="0"/>
+        <w:rPr>
+          <w:rFonts w:ascii="Courier New" w:hAnsi="Courier New" w:cs="Courier New"/>
+        </w:rPr>
+      </w:pPr>
+      <w:r>
+        <w:rPr>
+          <w:rFonts w:ascii="Courier New" w:hAnsi="Courier New" w:cs="Courier New"/>
+        </w:rPr>
+        <w:t xml:space="preserve">  </w:t>
+      </w:r>
+      <w:proofErr w:type="gramStart"/>
+      <w:r>
+        <w:rPr>
+          <w:rFonts w:ascii="Courier New" w:hAnsi="Courier New" w:cs="Courier New"/>
+        </w:rPr>
+        <w:t>gather(</w:t>
+      </w:r>
+      <w:proofErr w:type="spellStart"/>
+      <w:proofErr w:type="gramEnd"/>
+      <w:r>
+        <w:rPr>
+          <w:rFonts w:ascii="Courier New" w:hAnsi="Courier New" w:cs="Courier New"/>
+        </w:rPr>
+        <w:t>sex_class</w:t>
+      </w:r>
+      <w:proofErr w:type="spellEnd"/>
+      <w:r>
+        <w:rPr>
+          <w:rFonts w:ascii="Courier New" w:hAnsi="Courier New" w:cs="Courier New"/>
+        </w:rPr>
+        <w:t xml:space="preserve"> ,count ,-grade ) %&gt;%</w:t>
+      </w:r>
+    </w:p>
+    <w:p>
+      <w:pPr>
+        <w:spacing w:after="0"/>
+        <w:rPr>
+          <w:rFonts w:ascii="Courier New" w:hAnsi="Courier New" w:cs="Courier New"/>
+        </w:rPr>
+      </w:pPr>
+      <w:r>
+        <w:rPr>
+          <w:rFonts w:ascii="Courier New" w:hAnsi="Courier New" w:cs="Courier New"/>
+        </w:rPr>
+        <w:t xml:space="preserve">  </w:t>
+      </w:r>
+      <w:proofErr w:type="gramStart"/>
+      <w:r>
+        <w:rPr>
+          <w:rFonts w:ascii="Courier New" w:hAnsi="Courier New" w:cs="Courier New"/>
+        </w:rPr>
+        <w:t>separate(</w:t>
+      </w:r>
+      <w:proofErr w:type="spellStart"/>
+      <w:proofErr w:type="gramEnd"/>
+      <w:r>
+        <w:rPr>
+          <w:rFonts w:ascii="Courier New" w:hAnsi="Courier New" w:cs="Courier New"/>
+        </w:rPr>
+        <w:t>sex_class</w:t>
+      </w:r>
+      <w:proofErr w:type="spellEnd"/>
+      <w:r>
+        <w:rPr>
+          <w:rFonts w:ascii="Courier New" w:hAnsi="Courier New" w:cs="Courier New"/>
+        </w:rPr>
+        <w:t>, c("sex", "class")) %&gt;%</w:t>
+      </w:r>
+    </w:p>
+    <w:p>
+      <w:pPr>
+        <w:spacing w:after="0"/>
+        <w:rPr>
+          <w:rFonts w:ascii="Courier New" w:hAnsi="Courier New" w:cs="Courier New"/>
+        </w:rPr>
+      </w:pPr>
+      <w:r>
+        <w:rPr>
+          <w:rFonts w:ascii="Courier New" w:hAnsi="Courier New" w:cs="Courier New"/>
+        </w:rPr>
+        <w:t xml:space="preserve">  </w:t>
+      </w:r>
+      <w:proofErr w:type="gramStart"/>
+      <w:r>
+        <w:rPr>
+          <w:rFonts w:ascii="Courier New" w:hAnsi="Courier New" w:cs="Courier New"/>
+        </w:rPr>
+        <w:t>print</w:t>
+      </w:r>
+      <w:proofErr w:type="gramEnd"/>
+    </w:p>
+    <w:p>
+      <w:pPr>
+        <w:spacing w:after="0"/>
+        <w:rPr>
+          <w:rFonts w:ascii="Courier New" w:hAnsi="Courier New" w:cs="Courier New"/>
+        </w:rPr>
+      </w:pPr>
+    </w:p>
+    <w:p>
+      <w:pPr>
+        <w:spacing w:after="0"/>
+        <w:rPr>
+          <w:rFonts w:ascii="Courier New" w:hAnsi="Courier New" w:cs="Courier New"/>
+        </w:rPr>
+      </w:pPr>
+    </w:p>
+    <w:p>
+      <w:pPr>
+        <w:spacing w:after="0"/>
+        <w:rPr>
+          <w:rFonts w:ascii="Courier New" w:hAnsi="Courier New" w:cs="Courier New"/>
+        </w:rPr>
+      </w:pPr>
+    </w:p>
+    <w:p>
+      <w:pPr>
+        <w:spacing w:after="0"/>
+        <w:rPr>
+          <w:rFonts w:ascii="Courier New" w:hAnsi="Courier New" w:cs="Courier New"/>
+        </w:rPr>
+      </w:pPr>
+      <w:r>
+        <w:rPr>
+          <w:rFonts w:ascii="Courier New" w:hAnsi="Courier New" w:cs="Courier New"/>
+        </w:rPr>
+        <w:t>With data like this:</w:t>
+      </w:r>
+    </w:p>
+    <w:p>
+      <w:pPr>
+        <w:spacing w:after="0"/>
+        <w:rPr>
+          <w:rFonts w:ascii="Courier New" w:hAnsi="Courier New" w:cs="Courier New"/>
+        </w:rPr>
+      </w:pPr>
+      <w:r>
+        <w:rPr>
+          <w:rFonts w:ascii="Courier New" w:hAnsi="Courier New" w:cs="Courier New"/>
+        </w:rPr>
+        <w:t xml:space="preserve">    </w:t>
+      </w:r>
+      <w:proofErr w:type="gramStart"/>
+      <w:r>
+        <w:rPr>
+          <w:rFonts w:ascii="Courier New" w:hAnsi="Courier New" w:cs="Courier New"/>
+        </w:rPr>
+        <w:t>name</w:t>
+      </w:r>
+      <w:proofErr w:type="gramEnd"/>
+      <w:r>
+        <w:rPr>
+          <w:rFonts w:ascii="Courier New" w:hAnsi="Courier New" w:cs="Courier New"/>
+        </w:rPr>
+        <w:t xml:space="preserve">    test  class grade</w:t>
+      </w:r>
+    </w:p>
+    <w:p>
+      <w:pPr>
+        <w:spacing w:after="0"/>
+        <w:rPr>
+          <w:rFonts w:ascii="Courier New" w:hAnsi="Courier New" w:cs="Courier New"/>
+        </w:rPr>
+      </w:pPr>
+      <w:proofErr w:type="gramStart"/>
+      <w:r>
+        <w:rPr>
+          <w:rFonts w:ascii="Courier New" w:hAnsi="Courier New" w:cs="Courier New"/>
+        </w:rPr>
+        <w:t>1  Sally</w:t>
+      </w:r>
+      <w:proofErr w:type="gramEnd"/>
+      <w:r>
+        <w:rPr>
+          <w:rFonts w:ascii="Courier New" w:hAnsi="Courier New" w:cs="Courier New"/>
+        </w:rPr>
+        <w:t xml:space="preserve"> midterm class1     A</w:t>
+      </w:r>
+    </w:p>
+    <w:p>
+      <w:pPr>
+        <w:spacing w:after="0"/>
+        <w:rPr>
+          <w:rFonts w:ascii="Courier New" w:hAnsi="Courier New" w:cs="Courier New"/>
+        </w:rPr>
+      </w:pPr>
+      <w:proofErr w:type="gramStart"/>
+      <w:r>
+        <w:rPr>
+          <w:rFonts w:ascii="Courier New" w:hAnsi="Courier New" w:cs="Courier New"/>
+        </w:rPr>
+        <w:t>2  Sally</w:t>
+      </w:r>
+      <w:proofErr w:type="gramEnd"/>
+      <w:r>
+        <w:rPr>
+          <w:rFonts w:ascii="Courier New" w:hAnsi="Courier New" w:cs="Courier New"/>
+        </w:rPr>
+        <w:t xml:space="preserve">   final class1     C</w:t>
+      </w:r>
+    </w:p>
+    <w:p>
+      <w:pPr>
+        <w:spacing w:after="0"/>
+        <w:rPr>
+          <w:rFonts w:ascii="Courier New" w:hAnsi="Courier New" w:cs="Courier New"/>
+        </w:rPr>
+      </w:pPr>
+      <w:proofErr w:type="gramStart"/>
+      <w:r>
+        <w:rPr>
+          <w:rFonts w:ascii="Courier New" w:hAnsi="Courier New" w:cs="Courier New"/>
+        </w:rPr>
+        <w:t>3  Brian</w:t>
+      </w:r>
+      <w:proofErr w:type="gramEnd"/>
+      <w:r>
+        <w:rPr>
+          <w:rFonts w:ascii="Courier New" w:hAnsi="Courier New" w:cs="Courier New"/>
+        </w:rPr>
+        <w:t xml:space="preserve"> midterm class1     B</w:t>
+      </w:r>
+    </w:p>
+    <w:p>
+      <w:pPr>
+        <w:spacing w:after="0"/>
+        <w:rPr>
+          <w:rFonts w:ascii="Courier New" w:hAnsi="Courier New" w:cs="Courier New"/>
+        </w:rPr>
+      </w:pPr>
+      <w:proofErr w:type="gramStart"/>
+      <w:r>
+        <w:rPr>
+          <w:rFonts w:ascii="Courier New" w:hAnsi="Courier New" w:cs="Courier New"/>
+        </w:rPr>
+        <w:t>4  Brian</w:t>
+      </w:r>
+      <w:proofErr w:type="gramEnd"/>
+      <w:r>
+        <w:rPr>
+          <w:rFonts w:ascii="Courier New" w:hAnsi="Courier New" w:cs="Courier New"/>
+        </w:rPr>
+        <w:t xml:space="preserve">   final class1     B</w:t>
+      </w:r>
+    </w:p>
+    <w:p>
+      <w:pPr>
+        <w:spacing w:after="0"/>
+        <w:rPr>
+          <w:rFonts w:ascii="Courier New" w:hAnsi="Courier New" w:cs="Courier New"/>
+        </w:rPr>
+      </w:pPr>
+      <w:r>
+        <w:rPr>
+          <w:rFonts w:ascii="Courier New" w:hAnsi="Courier New" w:cs="Courier New"/>
+        </w:rPr>
+        <w:t>5   Jeff midterm class2     D</w:t>
+      </w:r>
+    </w:p>
+    <w:p>
+      <w:pPr>
+        <w:spacing w:after="0"/>
+        <w:rPr>
+          <w:rFonts w:ascii="Courier New" w:hAnsi="Courier New" w:cs="Courier New"/>
+        </w:rPr>
+      </w:pPr>
+      <w:r>
+        <w:rPr>
+          <w:rFonts w:ascii="Courier New" w:hAnsi="Courier New" w:cs="Courier New"/>
+        </w:rPr>
+        <w:t>6   Jeff   final class2     E</w:t>
+      </w:r>
+    </w:p>
+    <w:p>
+      <w:pPr>
+        <w:spacing w:after="0"/>
+        <w:rPr>
+          <w:rFonts w:ascii="Courier New" w:hAnsi="Courier New" w:cs="Courier New"/>
+        </w:rPr>
+      </w:pPr>
+      <w:proofErr w:type="gramStart"/>
+      <w:r>
+        <w:rPr>
+          <w:rFonts w:ascii="Courier New" w:hAnsi="Courier New" w:cs="Courier New"/>
+        </w:rPr>
+        <w:t>7  Roger</w:t>
+      </w:r>
+      <w:proofErr w:type="gramEnd"/>
+      <w:r>
+        <w:rPr>
+          <w:rFonts w:ascii="Courier New" w:hAnsi="Courier New" w:cs="Courier New"/>
+        </w:rPr>
+        <w:t xml:space="preserve"> midterm class2     C</w:t>
+      </w:r>
+    </w:p>
+    <w:p>
+      <w:pPr>
+        <w:spacing w:after="0"/>
+        <w:rPr>
+          <w:rFonts w:ascii="Courier New" w:hAnsi="Courier New" w:cs="Courier New"/>
+        </w:rPr>
+      </w:pPr>
+      <w:proofErr w:type="gramStart"/>
+      <w:r>
+        <w:rPr>
+          <w:rFonts w:ascii="Courier New" w:hAnsi="Courier New" w:cs="Courier New"/>
+        </w:rPr>
+        <w:t>8  Roger</w:t>
+      </w:r>
+      <w:proofErr w:type="gramEnd"/>
+      <w:r>
+        <w:rPr>
+          <w:rFonts w:ascii="Courier New" w:hAnsi="Courier New" w:cs="Courier New"/>
+        </w:rPr>
+        <w:t xml:space="preserve">   final class2     A</w:t>
+      </w:r>
+    </w:p>
+    <w:p>
+      <w:pPr>
+        <w:spacing w:after="0"/>
+        <w:rPr>
+          <w:rFonts w:ascii="Courier New" w:hAnsi="Courier New" w:cs="Courier New"/>
+        </w:rPr>
+      </w:pPr>
+    </w:p>
+    <w:p>
+      <w:pPr>
+        <w:spacing w:after="0"/>
+        <w:rPr>
+          <w:rFonts w:ascii="Courier New" w:hAnsi="Courier New" w:cs="Courier New"/>
+        </w:rPr>
+      </w:pPr>
+      <w:r>
+        <w:rPr>
+          <w:rFonts w:ascii="Courier New" w:hAnsi="Courier New" w:cs="Courier New"/>
+        </w:rPr>
+        <w:t>Code:</w:t>
+      </w:r>
+    </w:p>
+    <w:p>
+      <w:pPr>
+        <w:spacing w:after="0"/>
+        <w:rPr>
+          <w:rFonts w:ascii="Courier New" w:hAnsi="Courier New" w:cs="Courier New"/>
+        </w:rPr>
+      </w:pPr>
+    </w:p>
+    <w:p>
+      <w:pPr>
+        <w:spacing w:after="0"/>
+        <w:rPr>
+          <w:rFonts w:ascii="Courier New" w:hAnsi="Courier New" w:cs="Courier New"/>
+        </w:rPr>
+      </w:pPr>
+      <w:r>
+        <w:rPr>
+          <w:rFonts w:ascii="Courier New" w:hAnsi="Courier New" w:cs="Courier New"/>
+        </w:rPr>
+        <w:t xml:space="preserve">  </w:t>
+      </w:r>
+      <w:proofErr w:type="gramStart"/>
+      <w:r>
+        <w:rPr>
+          <w:rFonts w:ascii="Courier New" w:hAnsi="Courier New" w:cs="Courier New"/>
+        </w:rPr>
+        <w:t>spread(</w:t>
+      </w:r>
+      <w:proofErr w:type="gramEnd"/>
+      <w:r>
+        <w:rPr>
+          <w:rFonts w:ascii="Courier New" w:hAnsi="Courier New" w:cs="Courier New"/>
+        </w:rPr>
+        <w:t xml:space="preserve"> test, grade) %&gt;%</w:t>
+      </w:r>
+    </w:p>
+    <w:p>
+      <w:pPr>
+        <w:spacing w:after="0"/>
+        <w:rPr>
+          <w:rFonts w:ascii="Courier New" w:hAnsi="Courier New" w:cs="Courier New"/>
+        </w:rPr>
+      </w:pPr>
+    </w:p>
+    <w:p>
+      <w:pPr>
+        <w:spacing w:after="0"/>
+        <w:rPr>
+          <w:rFonts w:ascii="Courier New" w:hAnsi="Courier New" w:cs="Courier New"/>
+        </w:rPr>
+      </w:pPr>
+      <w:r>
+        <w:rPr>
+          <w:rFonts w:ascii="Courier New" w:hAnsi="Courier New" w:cs="Courier New"/>
+        </w:rPr>
+        <w:lastRenderedPageBreak/>
+        <w:t>Gives:</w:t>
+      </w:r>
+    </w:p>
+    <w:p>
+      <w:pPr>
+        <w:spacing w:after="0"/>
+        <w:rPr>
+          <w:rFonts w:ascii="Courier New" w:hAnsi="Courier New" w:cs="Courier New"/>
+        </w:rPr>
+      </w:pPr>
+      <w:r>
+        <w:rPr>
+          <w:rFonts w:ascii="Courier New" w:hAnsi="Courier New" w:cs="Courier New"/>
+        </w:rPr>
+        <w:t xml:space="preserve">    </w:t>
+      </w:r>
+      <w:proofErr w:type="gramStart"/>
+      <w:r>
+        <w:rPr>
+          <w:rFonts w:ascii="Courier New" w:hAnsi="Courier New" w:cs="Courier New"/>
+        </w:rPr>
+        <w:t>name  class</w:t>
+      </w:r>
+      <w:proofErr w:type="gramEnd"/>
+      <w:r>
+        <w:rPr>
+          <w:rFonts w:ascii="Courier New" w:hAnsi="Courier New" w:cs="Courier New"/>
+        </w:rPr>
+        <w:t xml:space="preserve"> final midterm</w:t>
+      </w:r>
+    </w:p>
+    <w:p>
+      <w:pPr>
+        <w:spacing w:after="0"/>
+        <w:rPr>
+          <w:rFonts w:ascii="Courier New" w:hAnsi="Courier New" w:cs="Courier New"/>
+        </w:rPr>
+      </w:pPr>
+      <w:proofErr w:type="gramStart"/>
+      <w:r>
+        <w:rPr>
+          <w:rFonts w:ascii="Courier New" w:hAnsi="Courier New" w:cs="Courier New"/>
+        </w:rPr>
+        <w:t>1  Brian</w:t>
+      </w:r>
+      <w:proofErr w:type="gramEnd"/>
+      <w:r>
+        <w:rPr>
+          <w:rFonts w:ascii="Courier New" w:hAnsi="Courier New" w:cs="Courier New"/>
+        </w:rPr>
+        <w:t xml:space="preserve"> class1     B       </w:t>
+      </w:r>
+      <w:proofErr w:type="spellStart"/>
+      <w:r>
+        <w:rPr>
+          <w:rFonts w:ascii="Courier New" w:hAnsi="Courier New" w:cs="Courier New"/>
+        </w:rPr>
+        <w:t>B</w:t>
+      </w:r>
+      <w:proofErr w:type="spellEnd"/>
+    </w:p>
+    <w:p>
+      <w:pPr>
+        <w:spacing w:after="0"/>
+        <w:rPr>
+          <w:rFonts w:ascii="Courier New" w:hAnsi="Courier New" w:cs="Courier New"/>
+        </w:rPr>
+      </w:pPr>
+      <w:proofErr w:type="gramStart"/>
+      <w:r>
+        <w:rPr>
+          <w:rFonts w:ascii="Courier New" w:hAnsi="Courier New" w:cs="Courier New"/>
+        </w:rPr>
+        <w:t>2  Brian</w:t>
+      </w:r>
+      <w:proofErr w:type="gramEnd"/>
+      <w:r>
+        <w:rPr>
+          <w:rFonts w:ascii="Courier New" w:hAnsi="Courier New" w:cs="Courier New"/>
+        </w:rPr>
+        <w:t xml:space="preserve"> class5     C       A</w:t>
+      </w:r>
+    </w:p>
+    <w:p>
+      <w:pPr>
+        <w:spacing w:after="0"/>
+        <w:rPr>
+          <w:rFonts w:ascii="Courier New" w:hAnsi="Courier New" w:cs="Courier New"/>
+        </w:rPr>
+      </w:pPr>
+      <w:r>
+        <w:rPr>
+          <w:rFonts w:ascii="Courier New" w:hAnsi="Courier New" w:cs="Courier New"/>
+        </w:rPr>
+        <w:t>3   Jeff class2     E       D</w:t>
+      </w:r>
+    </w:p>
+    <w:p>
+      <w:pPr>
+        <w:spacing w:after="0"/>
+        <w:rPr>
+          <w:rFonts w:ascii="Courier New" w:hAnsi="Courier New" w:cs="Courier New"/>
+        </w:rPr>
+      </w:pPr>
+      <w:r>
+        <w:rPr>
+          <w:rFonts w:ascii="Courier New" w:hAnsi="Courier New" w:cs="Courier New"/>
+        </w:rPr>
+        <w:t>4   Jeff class4     C       A</w:t>
+      </w:r>
+    </w:p>
+    <w:p>
+      <w:pPr>
+        <w:spacing w:after="0"/>
+        <w:rPr>
+          <w:rFonts w:ascii="Courier New" w:hAnsi="Courier New" w:cs="Courier New"/>
+        </w:rPr>
+      </w:pPr>
+      <w:proofErr w:type="gramStart"/>
+      <w:r>
+        <w:rPr>
+          <w:rFonts w:ascii="Courier New" w:hAnsi="Courier New" w:cs="Courier New"/>
+        </w:rPr>
+        <w:t>5  Karen</w:t>
+      </w:r>
+      <w:proofErr w:type="gramEnd"/>
+      <w:r>
+        <w:rPr>
+          <w:rFonts w:ascii="Courier New" w:hAnsi="Courier New" w:cs="Courier New"/>
+        </w:rPr>
+        <w:t xml:space="preserve"> class3     C       </w:t>
+      </w:r>
+      <w:proofErr w:type="spellStart"/>
+      <w:r>
+        <w:rPr>
+          <w:rFonts w:ascii="Courier New" w:hAnsi="Courier New" w:cs="Courier New"/>
+        </w:rPr>
+        <w:t>C</w:t>
+      </w:r>
+      <w:proofErr w:type="spellEnd"/>
+    </w:p>
+    <w:p>
+      <w:pPr>
+        <w:spacing w:after="0"/>
+        <w:rPr>
+          <w:rFonts w:ascii="Courier New" w:hAnsi="Courier New" w:cs="Courier New"/>
+        </w:rPr>
+      </w:pPr>
+      <w:proofErr w:type="gramStart"/>
+      <w:r>
+        <w:rPr>
+          <w:rFonts w:ascii="Courier New" w:hAnsi="Courier New" w:cs="Courier New"/>
+        </w:rPr>
+        <w:t>6  Karen</w:t>
+      </w:r>
+      <w:proofErr w:type="gramEnd"/>
+      <w:r>
+        <w:rPr>
+          <w:rFonts w:ascii="Courier New" w:hAnsi="Courier New" w:cs="Courier New"/>
+        </w:rPr>
+        <w:t xml:space="preserve"> class4     A       </w:t>
+      </w:r>
+      <w:proofErr w:type="spellStart"/>
+      <w:r>
+        <w:rPr>
+          <w:rFonts w:ascii="Courier New" w:hAnsi="Courier New" w:cs="Courier New"/>
+        </w:rPr>
+        <w:t>A</w:t>
+      </w:r>
+      <w:proofErr w:type="spellEnd"/>
+    </w:p>
+    <w:p>
+      <w:pPr>
+        <w:spacing w:after="0"/>
+        <w:rPr>
+          <w:rFonts w:ascii="Courier New" w:hAnsi="Courier New" w:cs="Courier New"/>
+        </w:rPr>
+      </w:pPr>
+      <w:proofErr w:type="gramStart"/>
+      <w:r>
+        <w:rPr>
+          <w:rFonts w:ascii="Courier New" w:hAnsi="Courier New" w:cs="Courier New"/>
+        </w:rPr>
+        <w:t>7  Roger</w:t>
+      </w:r>
+      <w:proofErr w:type="gramEnd"/>
+      <w:r>
+        <w:rPr>
+          <w:rFonts w:ascii="Courier New" w:hAnsi="Courier New" w:cs="Courier New"/>
+        </w:rPr>
+        <w:t xml:space="preserve"> class2     A       C</w:t>
+      </w:r>
+    </w:p>
+    <w:p>
+      <w:pPr>
+        <w:spacing w:after="0"/>
+        <w:rPr>
+          <w:rFonts w:ascii="Courier New" w:hAnsi="Courier New" w:cs="Courier New"/>
+        </w:rPr>
+      </w:pPr>
+    </w:p>
+    <w:p>
+      <w:pPr>
+        <w:spacing w:after="0"/>
+        <w:rPr>
+          <w:rFonts w:ascii="Courier New" w:hAnsi="Courier New" w:cs="Courier New"/>
+        </w:rPr>
+      </w:pPr>
+      <w:r>
+        <w:rPr>
+          <w:rFonts w:ascii="Courier New" w:hAnsi="Courier New" w:cs="Courier New"/>
+        </w:rPr>
+        <w:t>In words, take the values in the “key” column (test in the example) and use them as columns (like midterm, final).  Fill the new columns with data from the original “value” column (grade in the example.</w:t>
+      </w:r>
       <w:bookmarkStart w:id="0" w:name="_GoBack"/>
       <w:bookmarkEnd w:id="0"/>
     </w:p>
-    <w:p>
-      <w:pPr>
-        <w:rPr>
-          <w:noProof/>
-        </w:rPr>
-      </w:pPr>
-    </w:p>
-    <w:p/>
     <w:sectPr>
       <w:pgSz w:w="12240" w:h="15840"/>
       <w:pgMar w:top="1440" w:right="1440" w:bottom="1440" w:left="1440" w:header="720" w:footer="720" w:gutter="0"/>

</xml_diff>